<commit_message>
updated instructions for rpi
</commit_message>
<xml_diff>
--- a/RPI/RPIbookworm-setup-instructions.docx
+++ b/RPI/RPIbookworm-setup-instructions.docx
@@ -4,48 +4,123 @@
   <w:body>
     <w:p>
       <w:r>
-        <w:t xml:space="preserve">Perfect choice — Bookworm is solid and modern </w:t>
+        <w:t xml:space="preserve">Perfect — let’s lock this down cleanly and </w:t>
+      </w:r>
+      <w:r>
+        <w:rPr>
+          <w:b/>
+          <w:bCs/>
+        </w:rPr>
+        <w:t>Bookworm Lite–correct</w:t>
+      </w:r>
+      <w:r>
+        <w:t xml:space="preserve"> </w:t>
       </w:r>
       <w:r>
         <w:rPr>
           <w:rFonts w:ascii="Segoe UI Emoji" w:hAnsi="Segoe UI Emoji" w:cs="Segoe UI Emoji"/>
         </w:rPr>
-        <w:t>👍</w:t>
+        <w:t>✅</w:t>
       </w:r>
       <w:r>
         <w:br/>
-        <w:t xml:space="preserve">Below are </w:t>
-      </w:r>
-      <w:r>
-        <w:rPr>
-          <w:b/>
-          <w:bCs/>
-        </w:rPr>
-        <w:t>Bookworm-compatible, step-by-step instructions</w:t>
-      </w:r>
-      <w:r>
-        <w:t xml:space="preserve"> for all three parts you asked for, rewritten from your Buster-era PDF so everything works on </w:t>
-      </w:r>
-      <w:r>
-        <w:rPr>
-          <w:b/>
-          <w:bCs/>
-        </w:rPr>
-        <w:t>Raspberry Pi OS (Debian Bookworm)</w:t>
-      </w:r>
-      <w:r>
-        <w:t>.</w:t>
-      </w:r>
-    </w:p>
-    <w:p>
-      <w:r>
-        <w:t>I’ve kept it practical and copy-paste-ready.</w:t>
-      </w:r>
-    </w:p>
-    <w:p>
-      <w:r>
-        <w:pict w14:anchorId="649591F5">
-          <v:rect id="_x0000_i1025" style="width:0;height:1.5pt" o:hralign="center" o:hrstd="t" o:hr="t" fillcolor="#a0a0a0" stroked="f"/>
+        <w:t>Here</w:t>
+      </w:r>
+      <w:r>
+        <w:rPr>
+          <w:rFonts w:ascii="Aptos" w:hAnsi="Aptos" w:cs="Aptos"/>
+        </w:rPr>
+        <w:t>’</w:t>
+      </w:r>
+      <w:r>
+        <w:t xml:space="preserve">s the full </w:t>
+      </w:r>
+      <w:r>
+        <w:rPr>
+          <w:b/>
+          <w:bCs/>
+        </w:rPr>
+        <w:t>end-to-end AP + Router setup</w:t>
+      </w:r>
+      <w:r>
+        <w:t xml:space="preserve"> with:</w:t>
+      </w:r>
+    </w:p>
+    <w:p>
+      <w:r>
+        <w:t>• All phases</w:t>
+      </w:r>
+      <w:r>
+        <w:br/>
+        <w:t>• Kernel forwarding included in Phase 8</w:t>
+      </w:r>
+      <w:r>
+        <w:br/>
+        <w:t>• Verification steps after every phase</w:t>
+      </w:r>
+    </w:p>
+    <w:p>
+      <w:r>
+        <w:t>This assumes:</w:t>
+      </w:r>
+      <w:r>
+        <w:br/>
+        <w:t xml:space="preserve">• Raspberry Pi OS </w:t>
+      </w:r>
+      <w:r>
+        <w:rPr>
+          <w:b/>
+          <w:bCs/>
+        </w:rPr>
+        <w:t>Bookworm Lite</w:t>
+      </w:r>
+      <w:r>
+        <w:br/>
+        <w:t xml:space="preserve">• Network manager = </w:t>
+      </w:r>
+      <w:proofErr w:type="spellStart"/>
+      <w:r>
+        <w:t>systemd-networkd</w:t>
+      </w:r>
+      <w:proofErr w:type="spellEnd"/>
+      <w:r>
+        <w:t xml:space="preserve"> / </w:t>
+      </w:r>
+      <w:proofErr w:type="spellStart"/>
+      <w:r>
+        <w:t>NetworkManager</w:t>
+      </w:r>
+      <w:proofErr w:type="spellEnd"/>
+      <w:r>
+        <w:t xml:space="preserve"> (no </w:t>
+      </w:r>
+      <w:proofErr w:type="spellStart"/>
+      <w:r>
+        <w:t>dhcpcd</w:t>
+      </w:r>
+      <w:proofErr w:type="spellEnd"/>
+      <w:r>
+        <w:t>)</w:t>
+      </w:r>
+      <w:r>
+        <w:br/>
+        <w:t xml:space="preserve">• You start with Pi connected to </w:t>
+      </w:r>
+      <w:r>
+        <w:rPr>
+          <w:b/>
+          <w:bCs/>
+        </w:rPr>
+        <w:t>home Wi-Fi</w:t>
+      </w:r>
+      <w:r>
+        <w:t xml:space="preserve"> and SSH works</w:t>
+      </w:r>
+    </w:p>
+    <w:p>
+      <w:r>
+        <w:pict w14:anchorId="1FC74C9D">
+          <v:rect id="_x0000_i1150" style="width:0;height:1.5pt" o:hralign="center" o:hrstd="t" o:hr="t" fillcolor="#a0a0a0" stroked="f"/>
         </w:pict>
       </w:r>
     </w:p>
@@ -58,44 +133,108 @@
       </w:pPr>
       <w:r>
         <w:rPr>
-          <w:b/>
-          <w:bCs/>
-        </w:rPr>
-        <w:t>1️</w:t>
-      </w:r>
+          <w:rFonts w:ascii="Segoe UI Emoji" w:hAnsi="Segoe UI Emoji" w:cs="Segoe UI Emoji"/>
+          <w:b/>
+          <w:bCs/>
+        </w:rPr>
+        <w:t>🧩</w:t>
+      </w:r>
+      <w:r>
+        <w:rPr>
+          <w:b/>
+          <w:bCs/>
+        </w:rPr>
+        <w:t xml:space="preserve"> Phase 1 — Confirm baseline (Home Wi-Fi + SSH works)</w:t>
+      </w:r>
+    </w:p>
+    <w:p>
+      <w:pPr>
+        <w:rPr>
+          <w:b/>
+          <w:bCs/>
+        </w:rPr>
+      </w:pPr>
       <w:r>
         <w:rPr>
           <w:rFonts w:ascii="Segoe UI Symbol" w:hAnsi="Segoe UI Symbol" w:cs="Segoe UI Symbol"/>
           <w:b/>
           <w:bCs/>
         </w:rPr>
-        <w:t>⃣</w:t>
-      </w:r>
-      <w:r>
-        <w:rPr>
-          <w:b/>
-          <w:bCs/>
-        </w:rPr>
-        <w:t xml:space="preserve"> Raspberry Pi as Wi-Fi Access Point + Internet Gateway (Bookworm)</w:t>
-      </w:r>
-    </w:p>
-    <w:p>
-      <w:r>
-        <w:t>This lets your Pi:</w:t>
+        <w:t>✔</w:t>
+      </w:r>
+      <w:r>
+        <w:rPr>
+          <w:b/>
+          <w:bCs/>
+        </w:rPr>
+        <w:t xml:space="preserve"> What you do</w:t>
+      </w:r>
+    </w:p>
+    <w:p>
+      <w:r>
+        <w:t>On your PC:</w:t>
+      </w:r>
+    </w:p>
+    <w:p>
+      <w:r>
+        <w:t xml:space="preserve">ssh </w:t>
+      </w:r>
+      <w:proofErr w:type="spellStart"/>
+      <w:r>
+        <w:t>rpi@rpi.local</w:t>
+      </w:r>
+      <w:proofErr w:type="spellEnd"/>
+    </w:p>
+    <w:p>
+      <w:pPr>
+        <w:rPr>
+          <w:b/>
+          <w:bCs/>
+        </w:rPr>
+      </w:pPr>
+      <w:r>
+        <w:rPr>
+          <w:rFonts w:ascii="Segoe UI Symbol" w:hAnsi="Segoe UI Symbol" w:cs="Segoe UI Symbol"/>
+          <w:b/>
+          <w:bCs/>
+        </w:rPr>
+        <w:t>✔</w:t>
+      </w:r>
+      <w:r>
+        <w:rPr>
+          <w:b/>
+          <w:bCs/>
+        </w:rPr>
+        <w:t xml:space="preserve"> Verify on Pi</w:t>
+      </w:r>
+    </w:p>
+    <w:p>
+      <w:proofErr w:type="spellStart"/>
+      <w:r>
+        <w:t>ip</w:t>
+      </w:r>
+      <w:proofErr w:type="spellEnd"/>
+      <w:r>
+        <w:t xml:space="preserve"> a show wlan0</w:t>
+      </w:r>
+    </w:p>
+    <w:p>
+      <w:r>
+        <w:t>You should see:</w:t>
       </w:r>
       <w:r>
         <w:br/>
-        <w:t>• Create its own Wi-Fi network (AP)</w:t>
+        <w:t>• An IP like 192.168.0.xxx</w:t>
       </w:r>
       <w:r>
         <w:br/>
-        <w:t>• Share Internet from eth0 → wlan0</w:t>
-      </w:r>
-    </w:p>
-    <w:p>
-      <w:r>
-        <w:pict w14:anchorId="590D4D5A">
-          <v:rect id="_x0000_i1026" style="width:0;height:1.5pt" o:hralign="center" o:hrstd="t" o:hr="t" fillcolor="#a0a0a0" stroked="f"/>
+        <w:t>• state UP</w:t>
+      </w:r>
+    </w:p>
+    <w:p>
+      <w:r>
+        <w:pict w14:anchorId="3BD2E1AD">
+          <v:rect id="_x0000_i1151" style="width:0;height:1.5pt" o:hralign="center" o:hrstd="t" o:hr="t" fillcolor="#a0a0a0" stroked="f"/>
         </w:pict>
       </w:r>
     </w:p>
@@ -112,14 +251,54 @@
           <w:b/>
           <w:bCs/>
         </w:rPr>
-        <w:t>🔹</w:t>
-      </w:r>
-      <w:r>
-        <w:rPr>
-          <w:b/>
-          <w:bCs/>
-        </w:rPr>
-        <w:t xml:space="preserve"> Step 1 — Install required packages</w:t>
+        <w:t>🧩</w:t>
+      </w:r>
+      <w:r>
+        <w:rPr>
+          <w:b/>
+          <w:bCs/>
+        </w:rPr>
+        <w:t xml:space="preserve"> Phase 2 — Set permanent static IP for eth0</w:t>
+      </w:r>
+    </w:p>
+    <w:p>
+      <w:r>
+        <w:t>We want:</w:t>
+      </w:r>
+      <w:r>
+        <w:br/>
+      </w:r>
+      <w:r>
+        <w:rPr>
+          <w:rFonts w:ascii="Segoe UI Symbol" w:hAnsi="Segoe UI Symbol" w:cs="Segoe UI Symbol"/>
+        </w:rPr>
+        <w:t>➡</w:t>
+      </w:r>
+      <w:r>
+        <w:t xml:space="preserve"> Ethernet SSH always works at 192.168.50.2</w:t>
+      </w:r>
+    </w:p>
+    <w:p>
+      <w:pPr>
+        <w:rPr>
+          <w:b/>
+          <w:bCs/>
+        </w:rPr>
+      </w:pPr>
+      <w:r>
+        <w:rPr>
+          <w:rFonts w:ascii="Segoe UI Symbol" w:hAnsi="Segoe UI Symbol" w:cs="Segoe UI Symbol"/>
+          <w:b/>
+          <w:bCs/>
+        </w:rPr>
+        <w:t>✔</w:t>
+      </w:r>
+      <w:r>
+        <w:rPr>
+          <w:b/>
+          <w:bCs/>
+        </w:rPr>
+        <w:t xml:space="preserve"> Create network config</w:t>
       </w:r>
     </w:p>
     <w:p>
@@ -129,6 +308,207 @@
       </w:r>
       <w:proofErr w:type="spellEnd"/>
       <w:r>
+        <w:t xml:space="preserve"> nano /etc/</w:t>
+      </w:r>
+      <w:proofErr w:type="spellStart"/>
+      <w:r>
+        <w:t>systemd</w:t>
+      </w:r>
+      <w:proofErr w:type="spellEnd"/>
+      <w:r>
+        <w:t>/network/eth0.network</w:t>
+      </w:r>
+    </w:p>
+    <w:p>
+      <w:r>
+        <w:t>Paste:</w:t>
+      </w:r>
+    </w:p>
+    <w:p>
+      <w:r>
+        <w:t>[Match]</w:t>
+      </w:r>
+    </w:p>
+    <w:p>
+      <w:r>
+        <w:t>Name=eth0</w:t>
+      </w:r>
+    </w:p>
+    <w:p/>
+    <w:p>
+      <w:r>
+        <w:t>[Network]</w:t>
+      </w:r>
+    </w:p>
+    <w:p>
+      <w:r>
+        <w:lastRenderedPageBreak/>
+        <w:t>Address=192.168.50.2/24</w:t>
+      </w:r>
+    </w:p>
+    <w:p>
+      <w:pPr>
+        <w:rPr>
+          <w:b/>
+          <w:bCs/>
+        </w:rPr>
+      </w:pPr>
+      <w:r>
+        <w:rPr>
+          <w:rFonts w:ascii="Segoe UI Symbol" w:hAnsi="Segoe UI Symbol" w:cs="Segoe UI Symbol"/>
+          <w:b/>
+          <w:bCs/>
+        </w:rPr>
+        <w:t>✔</w:t>
+      </w:r>
+      <w:r>
+        <w:rPr>
+          <w:b/>
+          <w:bCs/>
+        </w:rPr>
+        <w:t xml:space="preserve"> Enable </w:t>
+      </w:r>
+      <w:proofErr w:type="spellStart"/>
+      <w:r>
+        <w:rPr>
+          <w:b/>
+          <w:bCs/>
+        </w:rPr>
+        <w:t>networkd</w:t>
+      </w:r>
+      <w:proofErr w:type="spellEnd"/>
+    </w:p>
+    <w:p>
+      <w:proofErr w:type="spellStart"/>
+      <w:r>
+        <w:t>sudo</w:t>
+      </w:r>
+      <w:proofErr w:type="spellEnd"/>
+      <w:r>
+        <w:t xml:space="preserve"> </w:t>
+      </w:r>
+      <w:proofErr w:type="spellStart"/>
+      <w:r>
+        <w:t>systemctl</w:t>
+      </w:r>
+      <w:proofErr w:type="spellEnd"/>
+      <w:r>
+        <w:t xml:space="preserve"> enable </w:t>
+      </w:r>
+      <w:proofErr w:type="spellStart"/>
+      <w:r>
+        <w:t>systemd-networkd</w:t>
+      </w:r>
+      <w:proofErr w:type="spellEnd"/>
+    </w:p>
+    <w:p>
+      <w:proofErr w:type="spellStart"/>
+      <w:r>
+        <w:t>sudo</w:t>
+      </w:r>
+      <w:proofErr w:type="spellEnd"/>
+      <w:r>
+        <w:t xml:space="preserve"> </w:t>
+      </w:r>
+      <w:proofErr w:type="spellStart"/>
+      <w:r>
+        <w:t>systemctl</w:t>
+      </w:r>
+      <w:proofErr w:type="spellEnd"/>
+      <w:r>
+        <w:t xml:space="preserve"> restart </w:t>
+      </w:r>
+      <w:proofErr w:type="spellStart"/>
+      <w:r>
+        <w:t>systemd-networkd</w:t>
+      </w:r>
+      <w:proofErr w:type="spellEnd"/>
+    </w:p>
+    <w:p>
+      <w:pPr>
+        <w:rPr>
+          <w:b/>
+          <w:bCs/>
+        </w:rPr>
+      </w:pPr>
+      <w:r>
+        <w:rPr>
+          <w:rFonts w:ascii="Segoe UI Symbol" w:hAnsi="Segoe UI Symbol" w:cs="Segoe UI Symbol"/>
+          <w:b/>
+          <w:bCs/>
+        </w:rPr>
+        <w:t>✔</w:t>
+      </w:r>
+      <w:r>
+        <w:rPr>
+          <w:b/>
+          <w:bCs/>
+        </w:rPr>
+        <w:t xml:space="preserve"> Verify</w:t>
+      </w:r>
+    </w:p>
+    <w:p>
+      <w:proofErr w:type="spellStart"/>
+      <w:r>
+        <w:t>ip</w:t>
+      </w:r>
+      <w:proofErr w:type="spellEnd"/>
+      <w:r>
+        <w:t xml:space="preserve"> a show eth0</w:t>
+      </w:r>
+    </w:p>
+    <w:p>
+      <w:r>
+        <w:t>You should see:</w:t>
+      </w:r>
+    </w:p>
+    <w:p>
+      <w:proofErr w:type="spellStart"/>
+      <w:r>
+        <w:t>inet</w:t>
+      </w:r>
+      <w:proofErr w:type="spellEnd"/>
+      <w:r>
+        <w:t xml:space="preserve"> 192.168.50.2/24</w:t>
+      </w:r>
+    </w:p>
+    <w:p>
+      <w:r>
+        <w:pict w14:anchorId="24287DFF">
+          <v:rect id="_x0000_i1152" style="width:0;height:1.5pt" o:hralign="center" o:hrstd="t" o:hr="t" fillcolor="#a0a0a0" stroked="f"/>
+        </w:pict>
+      </w:r>
+    </w:p>
+    <w:p>
+      <w:pPr>
+        <w:rPr>
+          <w:b/>
+          <w:bCs/>
+        </w:rPr>
+      </w:pPr>
+      <w:r>
+        <w:rPr>
+          <w:rFonts w:ascii="Segoe UI Emoji" w:hAnsi="Segoe UI Emoji" w:cs="Segoe UI Emoji"/>
+          <w:b/>
+          <w:bCs/>
+        </w:rPr>
+        <w:t>🧩</w:t>
+      </w:r>
+      <w:r>
+        <w:rPr>
+          <w:b/>
+          <w:bCs/>
+        </w:rPr>
+        <w:t xml:space="preserve"> Phase 3 — Install AP tools</w:t>
+      </w:r>
+    </w:p>
+    <w:p>
+      <w:proofErr w:type="spellStart"/>
+      <w:r>
+        <w:t>sudo</w:t>
+      </w:r>
+      <w:proofErr w:type="spellEnd"/>
+      <w:r>
         <w:t xml:space="preserve"> apt update</w:t>
       </w:r>
     </w:p>
@@ -139,7 +519,7 @@
       </w:r>
       <w:proofErr w:type="spellEnd"/>
       <w:r>
-        <w:t xml:space="preserve"> apt install -y </w:t>
+        <w:t xml:space="preserve"> apt install </w:t>
       </w:r>
       <w:proofErr w:type="spellStart"/>
       <w:r>
@@ -162,18 +542,107 @@
         <w:t>nftables</w:t>
       </w:r>
       <w:proofErr w:type="spellEnd"/>
-    </w:p>
-    <w:p>
-      <w:r>
-        <w:t xml:space="preserve">Disable </w:t>
+      <w:r>
+        <w:t xml:space="preserve"> -y</w:t>
+      </w:r>
+    </w:p>
+    <w:p>
+      <w:pPr>
+        <w:rPr>
+          <w:b/>
+          <w:bCs/>
+        </w:rPr>
+      </w:pPr>
+      <w:r>
+        <w:rPr>
+          <w:rFonts w:ascii="Segoe UI Symbol" w:hAnsi="Segoe UI Symbol" w:cs="Segoe UI Symbol"/>
+          <w:b/>
+          <w:bCs/>
+        </w:rPr>
+        <w:t>✔</w:t>
+      </w:r>
+      <w:r>
+        <w:rPr>
+          <w:b/>
+          <w:bCs/>
+        </w:rPr>
+        <w:t xml:space="preserve"> Verify</w:t>
+      </w:r>
+    </w:p>
+    <w:p>
+      <w:r>
+        <w:t xml:space="preserve">which </w:t>
       </w:r>
       <w:proofErr w:type="spellStart"/>
       <w:r>
         <w:t>hostapd</w:t>
       </w:r>
       <w:proofErr w:type="spellEnd"/>
-      <w:r>
-        <w:t xml:space="preserve"> for now:</w:t>
+    </w:p>
+    <w:p>
+      <w:r>
+        <w:t xml:space="preserve">which </w:t>
+      </w:r>
+      <w:proofErr w:type="spellStart"/>
+      <w:r>
+        <w:t>dnsmasq</w:t>
+      </w:r>
+      <w:proofErr w:type="spellEnd"/>
+    </w:p>
+    <w:p>
+      <w:r>
+        <w:t xml:space="preserve">which </w:t>
+      </w:r>
+      <w:proofErr w:type="spellStart"/>
+      <w:r>
+        <w:t>nft</w:t>
+      </w:r>
+      <w:proofErr w:type="spellEnd"/>
+    </w:p>
+    <w:p>
+      <w:r>
+        <w:pict w14:anchorId="40765270">
+          <v:rect id="_x0000_i1153" style="width:0;height:1.5pt" o:hralign="center" o:hrstd="t" o:hr="t" fillcolor="#a0a0a0" stroked="f"/>
+        </w:pict>
+      </w:r>
+    </w:p>
+    <w:p>
+      <w:pPr>
+        <w:rPr>
+          <w:b/>
+          <w:bCs/>
+        </w:rPr>
+      </w:pPr>
+      <w:r>
+        <w:rPr>
+          <w:rFonts w:ascii="Segoe UI Emoji" w:hAnsi="Segoe UI Emoji" w:cs="Segoe UI Emoji"/>
+          <w:b/>
+          <w:bCs/>
+        </w:rPr>
+        <w:t>🧩</w:t>
+      </w:r>
+      <w:r>
+        <w:rPr>
+          <w:b/>
+          <w:bCs/>
+        </w:rPr>
+        <w:t xml:space="preserve"> Phase 4 — Configure </w:t>
+      </w:r>
+      <w:proofErr w:type="spellStart"/>
+      <w:r>
+        <w:rPr>
+          <w:b/>
+          <w:bCs/>
+        </w:rPr>
+        <w:t>hostapd</w:t>
+      </w:r>
+      <w:proofErr w:type="spellEnd"/>
+      <w:r>
+        <w:rPr>
+          <w:b/>
+          <w:bCs/>
+        </w:rPr>
+        <w:t xml:space="preserve"> (Wi-Fi AP)</w:t>
       </w:r>
     </w:p>
     <w:p>
@@ -183,10 +652,468 @@
       </w:r>
       <w:proofErr w:type="spellEnd"/>
       <w:r>
+        <w:t xml:space="preserve"> nano /etc/</w:t>
+      </w:r>
+      <w:proofErr w:type="spellStart"/>
+      <w:r>
+        <w:t>hostapd</w:t>
+      </w:r>
+      <w:proofErr w:type="spellEnd"/>
+      <w:r>
+        <w:t>/</w:t>
+      </w:r>
+      <w:proofErr w:type="spellStart"/>
+      <w:r>
+        <w:t>hostapd.conf</w:t>
+      </w:r>
+      <w:proofErr w:type="spellEnd"/>
+    </w:p>
+    <w:p>
+      <w:r>
+        <w:t>Paste:</w:t>
+      </w:r>
+    </w:p>
+    <w:p>
+      <w:r>
+        <w:t>interface=wlan0</w:t>
+      </w:r>
+    </w:p>
+    <w:p>
+      <w:proofErr w:type="spellStart"/>
+      <w:r>
+        <w:t>ssid</w:t>
+      </w:r>
+      <w:proofErr w:type="spellEnd"/>
+      <w:r>
+        <w:t>=MDP_Group22</w:t>
+      </w:r>
+    </w:p>
+    <w:p>
+      <w:proofErr w:type="spellStart"/>
+      <w:r>
+        <w:t>hw_mode</w:t>
+      </w:r>
+      <w:proofErr w:type="spellEnd"/>
+      <w:r>
+        <w:t>=g</w:t>
+      </w:r>
+    </w:p>
+    <w:p>
+      <w:r>
+        <w:t>channel=6</w:t>
+      </w:r>
+    </w:p>
+    <w:p>
+      <w:proofErr w:type="spellStart"/>
+      <w:r>
+        <w:t>wmm_enabled</w:t>
+      </w:r>
+      <w:proofErr w:type="spellEnd"/>
+      <w:r>
+        <w:t>=0</w:t>
+      </w:r>
+    </w:p>
+    <w:p>
+      <w:proofErr w:type="spellStart"/>
+      <w:r>
+        <w:t>macaddr_acl</w:t>
+      </w:r>
+      <w:proofErr w:type="spellEnd"/>
+      <w:r>
+        <w:t>=0</w:t>
+      </w:r>
+    </w:p>
+    <w:p>
+      <w:proofErr w:type="spellStart"/>
+      <w:r>
+        <w:t>auth_algs</w:t>
+      </w:r>
+      <w:proofErr w:type="spellEnd"/>
+      <w:r>
+        <w:t>=1</w:t>
+      </w:r>
+    </w:p>
+    <w:p>
+      <w:proofErr w:type="spellStart"/>
+      <w:r>
+        <w:lastRenderedPageBreak/>
+        <w:t>ignore_broadcast_ssid</w:t>
+      </w:r>
+      <w:proofErr w:type="spellEnd"/>
+      <w:r>
+        <w:t>=0</w:t>
+      </w:r>
+    </w:p>
+    <w:p>
+      <w:proofErr w:type="spellStart"/>
+      <w:r>
+        <w:t>wpa</w:t>
+      </w:r>
+      <w:proofErr w:type="spellEnd"/>
+      <w:r>
+        <w:t>=2</w:t>
+      </w:r>
+    </w:p>
+    <w:p>
+      <w:proofErr w:type="spellStart"/>
+      <w:r>
+        <w:t>wpa_passphrase</w:t>
+      </w:r>
+      <w:proofErr w:type="spellEnd"/>
+      <w:r>
+        <w:t>=</w:t>
+      </w:r>
+      <w:proofErr w:type="spellStart"/>
+      <w:r>
+        <w:t>YourStrongPass</w:t>
+      </w:r>
+      <w:proofErr w:type="spellEnd"/>
+    </w:p>
+    <w:p>
+      <w:proofErr w:type="spellStart"/>
+      <w:r>
+        <w:t>wpa_key_mgmt</w:t>
+      </w:r>
+      <w:proofErr w:type="spellEnd"/>
+      <w:r>
+        <w:t>=WPA-PSK</w:t>
+      </w:r>
+    </w:p>
+    <w:p>
+      <w:proofErr w:type="spellStart"/>
+      <w:r>
+        <w:t>wpa_pairwise</w:t>
+      </w:r>
+      <w:proofErr w:type="spellEnd"/>
+      <w:r>
+        <w:t>=TKIP</w:t>
+      </w:r>
+    </w:p>
+    <w:p>
+      <w:proofErr w:type="spellStart"/>
+      <w:r>
+        <w:t>rsn_pairwise</w:t>
+      </w:r>
+      <w:proofErr w:type="spellEnd"/>
+      <w:r>
+        <w:t>=CCMP</w:t>
+      </w:r>
+    </w:p>
+    <w:p>
+      <w:r>
+        <w:t xml:space="preserve">Tell </w:t>
+      </w:r>
+      <w:proofErr w:type="spellStart"/>
+      <w:r>
+        <w:t>systemd</w:t>
+      </w:r>
+      <w:proofErr w:type="spellEnd"/>
+      <w:r>
+        <w:t xml:space="preserve"> where config is:</w:t>
+      </w:r>
+    </w:p>
+    <w:p>
+      <w:proofErr w:type="spellStart"/>
+      <w:r>
+        <w:t>sudo</w:t>
+      </w:r>
+      <w:proofErr w:type="spellEnd"/>
+      <w:r>
+        <w:t xml:space="preserve"> nano /etc/default/</w:t>
+      </w:r>
+      <w:proofErr w:type="spellStart"/>
+      <w:r>
+        <w:t>hostapd</w:t>
+      </w:r>
+      <w:proofErr w:type="spellEnd"/>
+    </w:p>
+    <w:p>
+      <w:r>
+        <w:t>Set:</w:t>
+      </w:r>
+    </w:p>
+    <w:p>
+      <w:r>
+        <w:t>DAEMON_CONF="/etc/</w:t>
+      </w:r>
+      <w:proofErr w:type="spellStart"/>
+      <w:r>
+        <w:t>hostapd</w:t>
+      </w:r>
+      <w:proofErr w:type="spellEnd"/>
+      <w:r>
+        <w:t>/</w:t>
+      </w:r>
+      <w:proofErr w:type="spellStart"/>
+      <w:r>
+        <w:t>hostapd.conf</w:t>
+      </w:r>
+      <w:proofErr w:type="spellEnd"/>
+      <w:r>
+        <w:t>"</w:t>
+      </w:r>
+    </w:p>
+    <w:p>
+      <w:pPr>
+        <w:rPr>
+          <w:b/>
+          <w:bCs/>
+        </w:rPr>
+      </w:pPr>
+      <w:r>
+        <w:rPr>
+          <w:rFonts w:ascii="Segoe UI Symbol" w:hAnsi="Segoe UI Symbol" w:cs="Segoe UI Symbol"/>
+          <w:b/>
+          <w:bCs/>
+        </w:rPr>
+        <w:t>✔</w:t>
+      </w:r>
+      <w:r>
+        <w:rPr>
+          <w:b/>
+          <w:bCs/>
+        </w:rPr>
+        <w:t xml:space="preserve"> Verify</w:t>
+      </w:r>
+    </w:p>
+    <w:p>
+      <w:proofErr w:type="spellStart"/>
+      <w:r>
+        <w:t>sudo</w:t>
+      </w:r>
+      <w:proofErr w:type="spellEnd"/>
+      <w:r>
         <w:t xml:space="preserve"> </w:t>
       </w:r>
       <w:proofErr w:type="spellStart"/>
       <w:r>
+        <w:t>hostapd</w:t>
+      </w:r>
+      <w:proofErr w:type="spellEnd"/>
+      <w:r>
+        <w:t xml:space="preserve"> -d /etc/</w:t>
+      </w:r>
+      <w:proofErr w:type="spellStart"/>
+      <w:r>
+        <w:t>hostapd</w:t>
+      </w:r>
+      <w:proofErr w:type="spellEnd"/>
+      <w:r>
+        <w:t>/</w:t>
+      </w:r>
+      <w:proofErr w:type="spellStart"/>
+      <w:r>
+        <w:t>hostapd.conf</w:t>
+      </w:r>
+      <w:proofErr w:type="spellEnd"/>
+    </w:p>
+    <w:p>
+      <w:r>
+        <w:t>You should see:</w:t>
+      </w:r>
+    </w:p>
+    <w:p>
+      <w:r>
+        <w:t>AP-ENABLED</w:t>
+      </w:r>
+    </w:p>
+    <w:p>
+      <w:r>
+        <w:t xml:space="preserve">Press </w:t>
+      </w:r>
+      <w:proofErr w:type="spellStart"/>
+      <w:r>
+        <w:t>Ctrl+C</w:t>
+      </w:r>
+      <w:proofErr w:type="spellEnd"/>
+      <w:r>
+        <w:t xml:space="preserve"> to exit.</w:t>
+      </w:r>
+    </w:p>
+    <w:p>
+      <w:r>
+        <w:pict w14:anchorId="16457260">
+          <v:rect id="_x0000_i1154" style="width:0;height:1.5pt" o:hralign="center" o:hrstd="t" o:hr="t" fillcolor="#a0a0a0" stroked="f"/>
+        </w:pict>
+      </w:r>
+    </w:p>
+    <w:p>
+      <w:pPr>
+        <w:rPr>
+          <w:b/>
+          <w:bCs/>
+        </w:rPr>
+      </w:pPr>
+      <w:r>
+        <w:rPr>
+          <w:rFonts w:ascii="Segoe UI Emoji" w:hAnsi="Segoe UI Emoji" w:cs="Segoe UI Emoji"/>
+          <w:b/>
+          <w:bCs/>
+        </w:rPr>
+        <w:t>🧩</w:t>
+      </w:r>
+      <w:r>
+        <w:rPr>
+          <w:b/>
+          <w:bCs/>
+        </w:rPr>
+        <w:t xml:space="preserve"> Phase 5 — Configure </w:t>
+      </w:r>
+      <w:proofErr w:type="spellStart"/>
+      <w:r>
+        <w:rPr>
+          <w:b/>
+          <w:bCs/>
+        </w:rPr>
+        <w:t>dnsmasq</w:t>
+      </w:r>
+      <w:proofErr w:type="spellEnd"/>
+      <w:r>
+        <w:rPr>
+          <w:b/>
+          <w:bCs/>
+        </w:rPr>
+        <w:t xml:space="preserve"> (DHCP for Wi-Fi clients)</w:t>
+      </w:r>
+    </w:p>
+    <w:p>
+      <w:proofErr w:type="spellStart"/>
+      <w:r>
+        <w:t>sudo</w:t>
+      </w:r>
+      <w:proofErr w:type="spellEnd"/>
+      <w:r>
+        <w:t xml:space="preserve"> nano /etc/</w:t>
+      </w:r>
+      <w:proofErr w:type="spellStart"/>
+      <w:r>
+        <w:t>dnsmasq.conf</w:t>
+      </w:r>
+      <w:proofErr w:type="spellEnd"/>
+    </w:p>
+    <w:p>
+      <w:r>
+        <w:t>Add:</w:t>
+      </w:r>
+    </w:p>
+    <w:p>
+      <w:r>
+        <w:t>interface=wlan0</w:t>
+      </w:r>
+    </w:p>
+    <w:p>
+      <w:r>
+        <w:t>bind-dynamic</w:t>
+      </w:r>
+    </w:p>
+    <w:p>
+      <w:proofErr w:type="spellStart"/>
+      <w:r>
+        <w:t>dhcp</w:t>
+      </w:r>
+      <w:proofErr w:type="spellEnd"/>
+      <w:r>
+        <w:t>-range=192.168.22.10,192.168.22.50,255.255.255.0,24h</w:t>
+      </w:r>
+    </w:p>
+    <w:p>
+      <w:pPr>
+        <w:rPr>
+          <w:b/>
+          <w:bCs/>
+        </w:rPr>
+      </w:pPr>
+      <w:r>
+        <w:rPr>
+          <w:rFonts w:ascii="Segoe UI Symbol" w:hAnsi="Segoe UI Symbol" w:cs="Segoe UI Symbol"/>
+          <w:b/>
+          <w:bCs/>
+        </w:rPr>
+        <w:t>✔</w:t>
+      </w:r>
+      <w:r>
+        <w:rPr>
+          <w:b/>
+          <w:bCs/>
+        </w:rPr>
+        <w:t xml:space="preserve"> Verify</w:t>
+      </w:r>
+    </w:p>
+    <w:p>
+      <w:proofErr w:type="spellStart"/>
+      <w:r>
+        <w:t>sudo</w:t>
+      </w:r>
+      <w:proofErr w:type="spellEnd"/>
+      <w:r>
+        <w:t xml:space="preserve"> </w:t>
+      </w:r>
+      <w:proofErr w:type="spellStart"/>
+      <w:r>
+        <w:t>dnsmasq</w:t>
+      </w:r>
+      <w:proofErr w:type="spellEnd"/>
+      <w:r>
+        <w:t xml:space="preserve"> --test</w:t>
+      </w:r>
+    </w:p>
+    <w:p>
+      <w:r>
+        <w:pict w14:anchorId="01417EA2">
+          <v:rect id="_x0000_i1155" style="width:0;height:1.5pt" o:hralign="center" o:hrstd="t" o:hr="t" fillcolor="#a0a0a0" stroked="f"/>
+        </w:pict>
+      </w:r>
+    </w:p>
+    <w:p>
+      <w:pPr>
+        <w:rPr>
+          <w:b/>
+          <w:bCs/>
+        </w:rPr>
+      </w:pPr>
+      <w:r>
+        <w:rPr>
+          <w:rFonts w:ascii="Segoe UI Emoji" w:hAnsi="Segoe UI Emoji" w:cs="Segoe UI Emoji"/>
+          <w:b/>
+          <w:bCs/>
+        </w:rPr>
+        <w:t>🧩</w:t>
+      </w:r>
+      <w:r>
+        <w:rPr>
+          <w:b/>
+          <w:bCs/>
+        </w:rPr>
+        <w:t xml:space="preserve"> Phase 6 — Stop &amp; mask </w:t>
+      </w:r>
+      <w:proofErr w:type="spellStart"/>
+      <w:r>
+        <w:rPr>
+          <w:b/>
+          <w:bCs/>
+        </w:rPr>
+        <w:t>wpa_supplicant</w:t>
+      </w:r>
+      <w:proofErr w:type="spellEnd"/>
+      <w:r>
+        <w:rPr>
+          <w:b/>
+          <w:bCs/>
+        </w:rPr>
+        <w:t xml:space="preserve"> (AP conflict killer)</w:t>
+      </w:r>
+    </w:p>
+    <w:p>
+      <w:proofErr w:type="spellStart"/>
+      <w:r>
+        <w:t>sudo</w:t>
+      </w:r>
+      <w:proofErr w:type="spellEnd"/>
+      <w:r>
+        <w:t xml:space="preserve"> </w:t>
+      </w:r>
+      <w:proofErr w:type="spellStart"/>
+      <w:r>
         <w:t>systemctl</w:t>
       </w:r>
       <w:proofErr w:type="spellEnd"/>
@@ -195,7 +1122,7 @@
       </w:r>
       <w:proofErr w:type="spellStart"/>
       <w:r>
-        <w:t>hostapd</w:t>
+        <w:t>wpa_supplicant</w:t>
       </w:r>
       <w:proofErr w:type="spellEnd"/>
     </w:p>
@@ -214,169 +1141,7 @@
       </w:r>
       <w:proofErr w:type="spellEnd"/>
       <w:r>
-        <w:t xml:space="preserve"> stop </w:t>
-      </w:r>
-      <w:proofErr w:type="spellStart"/>
-      <w:r>
-        <w:t>dnsmasq</w:t>
-      </w:r>
-      <w:proofErr w:type="spellEnd"/>
-    </w:p>
-    <w:p>
-      <w:r>
-        <w:pict w14:anchorId="6E5D5E5E">
-          <v:rect id="_x0000_i1027" style="width:0;height:1.5pt" o:hralign="center" o:hrstd="t" o:hr="t" fillcolor="#a0a0a0" stroked="f"/>
-        </w:pict>
-      </w:r>
-    </w:p>
-    <w:p>
-      <w:pPr>
-        <w:rPr>
-          <w:b/>
-          <w:bCs/>
-        </w:rPr>
-      </w:pPr>
-      <w:r>
-        <w:rPr>
-          <w:rFonts w:ascii="Segoe UI Emoji" w:hAnsi="Segoe UI Emoji" w:cs="Segoe UI Emoji"/>
-          <w:b/>
-          <w:bCs/>
-        </w:rPr>
-        <w:t>🔹</w:t>
-      </w:r>
-      <w:r>
-        <w:rPr>
-          <w:b/>
-          <w:bCs/>
-        </w:rPr>
-        <w:t xml:space="preserve"> Step 2 — Give wlan0 a static IP</w:t>
-      </w:r>
-    </w:p>
-    <w:p>
-      <w:r>
-        <w:t>Edit:</w:t>
-      </w:r>
-    </w:p>
-    <w:p>
-      <w:proofErr w:type="spellStart"/>
-      <w:r>
-        <w:t>sudo</w:t>
-      </w:r>
-      <w:proofErr w:type="spellEnd"/>
-      <w:r>
-        <w:t xml:space="preserve"> nano /etc/</w:t>
-      </w:r>
-      <w:proofErr w:type="spellStart"/>
-      <w:r>
-        <w:t>dhcpcd.conf</w:t>
-      </w:r>
-      <w:proofErr w:type="spellEnd"/>
-    </w:p>
-    <w:p>
-      <w:r>
-        <w:t>Add to the bottom (change 50 to your group number if needed):</w:t>
-      </w:r>
-    </w:p>
-    <w:p>
-      <w:r>
-        <w:t>interface wlan0</w:t>
-      </w:r>
-    </w:p>
-    <w:p>
-      <w:r>
-        <w:t xml:space="preserve">static </w:t>
-      </w:r>
-      <w:proofErr w:type="spellStart"/>
-      <w:r>
-        <w:t>ip_address</w:t>
-      </w:r>
-      <w:proofErr w:type="spellEnd"/>
-      <w:r>
-        <w:t>=192.168.50.1/24</w:t>
-      </w:r>
-    </w:p>
-    <w:p>
-      <w:proofErr w:type="spellStart"/>
-      <w:r>
-        <w:t>nohook</w:t>
-      </w:r>
-      <w:proofErr w:type="spellEnd"/>
-      <w:r>
-        <w:t xml:space="preserve"> </w:t>
-      </w:r>
-      <w:proofErr w:type="spellStart"/>
-      <w:r>
-        <w:t>wpa_supplicant</w:t>
-      </w:r>
-      <w:proofErr w:type="spellEnd"/>
-    </w:p>
-    <w:p>
-      <w:r>
-        <w:t>Reboot:</w:t>
-      </w:r>
-    </w:p>
-    <w:p>
-      <w:proofErr w:type="spellStart"/>
-      <w:r>
-        <w:t>sudo</w:t>
-      </w:r>
-      <w:proofErr w:type="spellEnd"/>
-      <w:r>
-        <w:t xml:space="preserve"> </w:t>
-      </w:r>
-      <w:proofErr w:type="spellStart"/>
-      <w:r>
-        <w:t>systemctl</w:t>
-      </w:r>
-      <w:proofErr w:type="spellEnd"/>
-      <w:r>
-        <w:t xml:space="preserve"> stop </w:t>
-      </w:r>
-      <w:proofErr w:type="spellStart"/>
-      <w:r>
-        <w:t>wpa_supplicant</w:t>
-      </w:r>
-      <w:proofErr w:type="spellEnd"/>
-    </w:p>
-    <w:p>
-      <w:proofErr w:type="spellStart"/>
-      <w:r>
-        <w:t>sudo</w:t>
-      </w:r>
-      <w:proofErr w:type="spellEnd"/>
-      <w:r>
-        <w:t xml:space="preserve"> </w:t>
-      </w:r>
-      <w:proofErr w:type="spellStart"/>
-      <w:r>
-        <w:t>systemctl</w:t>
-      </w:r>
-      <w:proofErr w:type="spellEnd"/>
-      <w:r>
         <w:t xml:space="preserve"> disable </w:t>
-      </w:r>
-      <w:proofErr w:type="spellStart"/>
-      <w:r>
-        <w:t>wpa_supplicant</w:t>
-      </w:r>
-      <w:proofErr w:type="spellEnd"/>
-    </w:p>
-    <w:p>
-      <w:proofErr w:type="spellStart"/>
-      <w:r>
-        <w:t>sudo</w:t>
-      </w:r>
-      <w:proofErr w:type="spellEnd"/>
-      <w:r>
-        <w:t xml:space="preserve"> </w:t>
-      </w:r>
-      <w:proofErr w:type="spellStart"/>
-      <w:r>
-        <w:t>systemctl</w:t>
-      </w:r>
-      <w:proofErr w:type="spellEnd"/>
-      <w:r>
-        <w:t xml:space="preserve"> mask </w:t>
       </w:r>
       <w:proofErr w:type="spellStart"/>
       <w:r>
@@ -392,13 +1157,69 @@
       </w:r>
       <w:proofErr w:type="spellEnd"/>
       <w:r>
-        <w:t xml:space="preserve"> reboot</w:t>
-      </w:r>
-    </w:p>
-    <w:p>
-      <w:r>
-        <w:pict w14:anchorId="0EFA32D7">
-          <v:rect id="_x0000_i1028" style="width:0;height:1.5pt" o:hralign="center" o:hrstd="t" o:hr="t" fillcolor="#a0a0a0" stroked="f"/>
+        <w:t xml:space="preserve"> </w:t>
+      </w:r>
+      <w:proofErr w:type="spellStart"/>
+      <w:r>
+        <w:t>systemctl</w:t>
+      </w:r>
+      <w:proofErr w:type="spellEnd"/>
+      <w:r>
+        <w:t xml:space="preserve"> mask </w:t>
+      </w:r>
+      <w:proofErr w:type="spellStart"/>
+      <w:r>
+        <w:t>wpa_supplicant</w:t>
+      </w:r>
+      <w:proofErr w:type="spellEnd"/>
+    </w:p>
+    <w:p>
+      <w:pPr>
+        <w:rPr>
+          <w:b/>
+          <w:bCs/>
+        </w:rPr>
+      </w:pPr>
+      <w:r>
+        <w:rPr>
+          <w:rFonts w:ascii="Segoe UI Symbol" w:hAnsi="Segoe UI Symbol" w:cs="Segoe UI Symbol"/>
+          <w:b/>
+          <w:bCs/>
+        </w:rPr>
+        <w:t>✔</w:t>
+      </w:r>
+      <w:r>
+        <w:rPr>
+          <w:b/>
+          <w:bCs/>
+        </w:rPr>
+        <w:t xml:space="preserve"> Verify</w:t>
+      </w:r>
+    </w:p>
+    <w:p>
+      <w:proofErr w:type="spellStart"/>
+      <w:r>
+        <w:t>ps</w:t>
+      </w:r>
+      <w:proofErr w:type="spellEnd"/>
+      <w:r>
+        <w:t xml:space="preserve"> aux | grep </w:t>
+      </w:r>
+      <w:proofErr w:type="spellStart"/>
+      <w:r>
+        <w:t>wpa_supplicant</w:t>
+      </w:r>
+      <w:proofErr w:type="spellEnd"/>
+    </w:p>
+    <w:p>
+      <w:r>
+        <w:t>Only grep should appear.</w:t>
+      </w:r>
+    </w:p>
+    <w:p>
+      <w:r>
+        <w:pict w14:anchorId="48A3B157">
+          <v:rect id="_x0000_i1156" style="width:0;height:1.5pt" o:hralign="center" o:hrstd="t" o:hr="t" fillcolor="#a0a0a0" stroked="f"/>
         </w:pict>
       </w:r>
     </w:p>
@@ -415,31 +1236,785 @@
           <w:b/>
           <w:bCs/>
         </w:rPr>
-        <w:t>🔹</w:t>
-      </w:r>
-      <w:r>
-        <w:rPr>
-          <w:b/>
-          <w:bCs/>
-        </w:rPr>
-        <w:t xml:space="preserve"> Step 3 — Configure </w:t>
-      </w:r>
-      <w:proofErr w:type="spellStart"/>
-      <w:r>
-        <w:rPr>
-          <w:b/>
-          <w:bCs/>
-        </w:rPr>
+        <w:t>🧩</w:t>
+      </w:r>
+      <w:r>
+        <w:rPr>
+          <w:b/>
+          <w:bCs/>
+        </w:rPr>
+        <w:t xml:space="preserve"> Phase 7 — Assign static IP to wlan0 (AP side)</w:t>
+      </w:r>
+    </w:p>
+    <w:p>
+      <w:proofErr w:type="spellStart"/>
+      <w:r>
+        <w:t>sudo</w:t>
+      </w:r>
+      <w:proofErr w:type="spellEnd"/>
+      <w:r>
+        <w:t xml:space="preserve"> </w:t>
+      </w:r>
+      <w:proofErr w:type="spellStart"/>
+      <w:r>
+        <w:t>ip</w:t>
+      </w:r>
+      <w:proofErr w:type="spellEnd"/>
+      <w:r>
+        <w:t xml:space="preserve"> </w:t>
+      </w:r>
+      <w:proofErr w:type="spellStart"/>
+      <w:r>
+        <w:t>addr</w:t>
+      </w:r>
+      <w:proofErr w:type="spellEnd"/>
+      <w:r>
+        <w:t xml:space="preserve"> flush dev wlan0</w:t>
+      </w:r>
+    </w:p>
+    <w:p>
+      <w:proofErr w:type="spellStart"/>
+      <w:r>
+        <w:t>sudo</w:t>
+      </w:r>
+      <w:proofErr w:type="spellEnd"/>
+      <w:r>
+        <w:t xml:space="preserve"> </w:t>
+      </w:r>
+      <w:proofErr w:type="spellStart"/>
+      <w:r>
+        <w:t>ip</w:t>
+      </w:r>
+      <w:proofErr w:type="spellEnd"/>
+      <w:r>
+        <w:t xml:space="preserve"> </w:t>
+      </w:r>
+      <w:proofErr w:type="spellStart"/>
+      <w:r>
+        <w:t>addr</w:t>
+      </w:r>
+      <w:proofErr w:type="spellEnd"/>
+      <w:r>
+        <w:t xml:space="preserve"> add 192.168.22.1/24 dev wlan0</w:t>
+      </w:r>
+    </w:p>
+    <w:p>
+      <w:proofErr w:type="spellStart"/>
+      <w:r>
+        <w:t>sudo</w:t>
+      </w:r>
+      <w:proofErr w:type="spellEnd"/>
+      <w:r>
+        <w:t xml:space="preserve"> </w:t>
+      </w:r>
+      <w:proofErr w:type="spellStart"/>
+      <w:r>
+        <w:t>ip</w:t>
+      </w:r>
+      <w:proofErr w:type="spellEnd"/>
+      <w:r>
+        <w:t xml:space="preserve"> link set wlan0 up</w:t>
+      </w:r>
+    </w:p>
+    <w:p>
+      <w:pPr>
+        <w:rPr>
+          <w:b/>
+          <w:bCs/>
+        </w:rPr>
+      </w:pPr>
+      <w:r>
+        <w:rPr>
+          <w:rFonts w:ascii="Segoe UI Symbol" w:hAnsi="Segoe UI Symbol" w:cs="Segoe UI Symbol"/>
+          <w:b/>
+          <w:bCs/>
+        </w:rPr>
+        <w:t>✔</w:t>
+      </w:r>
+      <w:r>
+        <w:rPr>
+          <w:b/>
+          <w:bCs/>
+        </w:rPr>
+        <w:t xml:space="preserve"> Verify</w:t>
+      </w:r>
+    </w:p>
+    <w:p>
+      <w:proofErr w:type="spellStart"/>
+      <w:r>
+        <w:t>ip</w:t>
+      </w:r>
+      <w:proofErr w:type="spellEnd"/>
+      <w:r>
+        <w:t xml:space="preserve"> a show wlan0</w:t>
+      </w:r>
+    </w:p>
+    <w:p>
+      <w:r>
+        <w:t>You should see:</w:t>
+      </w:r>
+    </w:p>
+    <w:p>
+      <w:proofErr w:type="spellStart"/>
+      <w:r>
+        <w:t>inet</w:t>
+      </w:r>
+      <w:proofErr w:type="spellEnd"/>
+      <w:r>
+        <w:t xml:space="preserve"> 192.168.22.1/24</w:t>
+      </w:r>
+    </w:p>
+    <w:p>
+      <w:r>
+        <w:pict w14:anchorId="4AD7420E">
+          <v:rect id="_x0000_i1157" style="width:0;height:1.5pt" o:hralign="center" o:hrstd="t" o:hr="t" fillcolor="#a0a0a0" stroked="f"/>
+        </w:pict>
+      </w:r>
+    </w:p>
+    <w:p>
+      <w:pPr>
+        <w:rPr>
+          <w:b/>
+          <w:bCs/>
+        </w:rPr>
+      </w:pPr>
+      <w:r>
+        <w:rPr>
+          <w:rFonts w:ascii="Segoe UI Emoji" w:hAnsi="Segoe UI Emoji" w:cs="Segoe UI Emoji"/>
+          <w:b/>
+          <w:bCs/>
+        </w:rPr>
+        <w:t>🧩</w:t>
+      </w:r>
+      <w:r>
+        <w:rPr>
+          <w:b/>
+          <w:bCs/>
+        </w:rPr>
+        <w:t xml:space="preserve"> Phase 8 — Enable routing + </w:t>
+      </w:r>
+      <w:proofErr w:type="spellStart"/>
+      <w:r>
+        <w:rPr>
+          <w:b/>
+          <w:bCs/>
+        </w:rPr>
+        <w:t>nftables</w:t>
+      </w:r>
+      <w:proofErr w:type="spellEnd"/>
+      <w:r>
+        <w:rPr>
+          <w:b/>
+          <w:bCs/>
+        </w:rPr>
+        <w:t xml:space="preserve"> NAT </w:t>
+      </w:r>
+      <w:r>
+        <w:rPr>
+          <w:rFonts w:ascii="Segoe UI Emoji" w:hAnsi="Segoe UI Emoji" w:cs="Segoe UI Emoji"/>
+          <w:b/>
+          <w:bCs/>
+        </w:rPr>
+        <w:t>🔥</w:t>
+      </w:r>
+    </w:p>
+    <w:p>
+      <w:pPr>
+        <w:rPr>
+          <w:b/>
+          <w:bCs/>
+        </w:rPr>
+      </w:pPr>
+      <w:r>
+        <w:rPr>
+          <w:rFonts w:ascii="Segoe UI Emoji" w:hAnsi="Segoe UI Emoji" w:cs="Segoe UI Emoji"/>
+          <w:b/>
+          <w:bCs/>
+        </w:rPr>
+        <w:t>🔧</w:t>
+      </w:r>
+      <w:r>
+        <w:rPr>
+          <w:b/>
+          <w:bCs/>
+        </w:rPr>
+        <w:t xml:space="preserve"> Kernel forwarding</w:t>
+      </w:r>
+    </w:p>
+    <w:p>
+      <w:r>
+        <w:t xml:space="preserve">echo "net.ipv4.ip_forward=1" | </w:t>
+      </w:r>
+      <w:proofErr w:type="spellStart"/>
+      <w:r>
+        <w:t>sudo</w:t>
+      </w:r>
+      <w:proofErr w:type="spellEnd"/>
+      <w:r>
+        <w:t xml:space="preserve"> tee /etc/</w:t>
+      </w:r>
+      <w:proofErr w:type="spellStart"/>
+      <w:r>
+        <w:t>sysctl.d</w:t>
+      </w:r>
+      <w:proofErr w:type="spellEnd"/>
+      <w:r>
+        <w:t>/99-forward.conf</w:t>
+      </w:r>
+    </w:p>
+    <w:p>
+      <w:proofErr w:type="spellStart"/>
+      <w:r>
+        <w:t>sudo</w:t>
+      </w:r>
+      <w:proofErr w:type="spellEnd"/>
+      <w:r>
+        <w:t xml:space="preserve"> </w:t>
+      </w:r>
+      <w:proofErr w:type="spellStart"/>
+      <w:r>
+        <w:t>sysctl</w:t>
+      </w:r>
+      <w:proofErr w:type="spellEnd"/>
+      <w:r>
+        <w:t xml:space="preserve"> --system</w:t>
+      </w:r>
+    </w:p>
+    <w:p>
+      <w:r>
+        <w:t>Verify:</w:t>
+      </w:r>
+    </w:p>
+    <w:p>
+      <w:proofErr w:type="spellStart"/>
+      <w:r>
+        <w:t>sysctl</w:t>
+      </w:r>
+      <w:proofErr w:type="spellEnd"/>
+      <w:r>
+        <w:t xml:space="preserve"> net.ipv4.ip_forward</w:t>
+      </w:r>
+    </w:p>
+    <w:p>
+      <w:r>
+        <w:t>Should be:</w:t>
+      </w:r>
+    </w:p>
+    <w:p>
+      <w:r>
+        <w:t>= 1</w:t>
+      </w:r>
+    </w:p>
+    <w:p>
+      <w:r>
+        <w:pict w14:anchorId="3F0DE429">
+          <v:rect id="_x0000_i1158" style="width:0;height:1.5pt" o:hralign="center" o:hrstd="t" o:hr="t" fillcolor="#a0a0a0" stroked="f"/>
+        </w:pict>
+      </w:r>
+    </w:p>
+    <w:p>
+      <w:pPr>
+        <w:rPr>
+          <w:b/>
+          <w:bCs/>
+        </w:rPr>
+      </w:pPr>
+      <w:r>
+        <w:rPr>
+          <w:rFonts w:ascii="Segoe UI Emoji" w:hAnsi="Segoe UI Emoji" w:cs="Segoe UI Emoji"/>
+          <w:b/>
+          <w:bCs/>
+        </w:rPr>
+        <w:t>🔧</w:t>
+      </w:r>
+      <w:r>
+        <w:rPr>
+          <w:b/>
+          <w:bCs/>
+        </w:rPr>
+        <w:t xml:space="preserve"> </w:t>
+      </w:r>
+      <w:proofErr w:type="spellStart"/>
+      <w:r>
+        <w:rPr>
+          <w:b/>
+          <w:bCs/>
+        </w:rPr>
+        <w:t>nftables</w:t>
+      </w:r>
+      <w:proofErr w:type="spellEnd"/>
+      <w:r>
+        <w:rPr>
+          <w:b/>
+          <w:bCs/>
+        </w:rPr>
+        <w:t xml:space="preserve"> rules</w:t>
+      </w:r>
+    </w:p>
+    <w:p>
+      <w:proofErr w:type="spellStart"/>
+      <w:r>
+        <w:t>sudo</w:t>
+      </w:r>
+      <w:proofErr w:type="spellEnd"/>
+      <w:r>
+        <w:t xml:space="preserve"> </w:t>
+      </w:r>
+      <w:proofErr w:type="spellStart"/>
+      <w:r>
+        <w:t>nft</w:t>
+      </w:r>
+      <w:proofErr w:type="spellEnd"/>
+      <w:r>
+        <w:t xml:space="preserve"> add table </w:t>
+      </w:r>
+      <w:proofErr w:type="spellStart"/>
+      <w:r>
+        <w:t>ip</w:t>
+      </w:r>
+      <w:proofErr w:type="spellEnd"/>
+      <w:r>
+        <w:t xml:space="preserve"> </w:t>
+      </w:r>
+      <w:proofErr w:type="spellStart"/>
+      <w:r>
+        <w:t>nat</w:t>
+      </w:r>
+      <w:proofErr w:type="spellEnd"/>
+    </w:p>
+    <w:p>
+      <w:proofErr w:type="spellStart"/>
+      <w:r>
+        <w:t>sudo</w:t>
+      </w:r>
+      <w:proofErr w:type="spellEnd"/>
+      <w:r>
+        <w:t xml:space="preserve"> </w:t>
+      </w:r>
+      <w:proofErr w:type="spellStart"/>
+      <w:r>
+        <w:t>nft</w:t>
+      </w:r>
+      <w:proofErr w:type="spellEnd"/>
+      <w:r>
+        <w:t xml:space="preserve"> add chain </w:t>
+      </w:r>
+      <w:proofErr w:type="spellStart"/>
+      <w:r>
+        <w:t>ip</w:t>
+      </w:r>
+      <w:proofErr w:type="spellEnd"/>
+      <w:r>
+        <w:t xml:space="preserve"> </w:t>
+      </w:r>
+      <w:proofErr w:type="spellStart"/>
+      <w:r>
+        <w:t>nat</w:t>
+      </w:r>
+      <w:proofErr w:type="spellEnd"/>
+      <w:r>
+        <w:t xml:space="preserve"> POSTROUTING { type </w:t>
+      </w:r>
+      <w:proofErr w:type="spellStart"/>
+      <w:r>
+        <w:t>nat</w:t>
+      </w:r>
+      <w:proofErr w:type="spellEnd"/>
+      <w:r>
+        <w:t xml:space="preserve"> hook </w:t>
+      </w:r>
+      <w:proofErr w:type="spellStart"/>
+      <w:r>
+        <w:t>postrouting</w:t>
+      </w:r>
+      <w:proofErr w:type="spellEnd"/>
+      <w:r>
+        <w:t xml:space="preserve"> priority 100 \; }</w:t>
+      </w:r>
+    </w:p>
+    <w:p>
+      <w:proofErr w:type="spellStart"/>
+      <w:r>
+        <w:t>sudo</w:t>
+      </w:r>
+      <w:proofErr w:type="spellEnd"/>
+      <w:r>
+        <w:t xml:space="preserve"> </w:t>
+      </w:r>
+      <w:proofErr w:type="spellStart"/>
+      <w:r>
+        <w:t>nft</w:t>
+      </w:r>
+      <w:proofErr w:type="spellEnd"/>
+      <w:r>
+        <w:t xml:space="preserve"> add rule </w:t>
+      </w:r>
+      <w:proofErr w:type="spellStart"/>
+      <w:r>
+        <w:t>ip</w:t>
+      </w:r>
+      <w:proofErr w:type="spellEnd"/>
+      <w:r>
+        <w:t xml:space="preserve"> </w:t>
+      </w:r>
+      <w:proofErr w:type="spellStart"/>
+      <w:r>
+        <w:t>nat</w:t>
+      </w:r>
+      <w:proofErr w:type="spellEnd"/>
+      <w:r>
+        <w:t xml:space="preserve"> POSTROUTING </w:t>
+      </w:r>
+      <w:proofErr w:type="spellStart"/>
+      <w:r>
+        <w:t>oif</w:t>
+      </w:r>
+      <w:proofErr w:type="spellEnd"/>
+      <w:r>
+        <w:t xml:space="preserve"> "eth0" masquerade</w:t>
+      </w:r>
+    </w:p>
+    <w:p/>
+    <w:p>
+      <w:proofErr w:type="spellStart"/>
+      <w:r>
+        <w:t>sudo</w:t>
+      </w:r>
+      <w:proofErr w:type="spellEnd"/>
+      <w:r>
+        <w:t xml:space="preserve"> </w:t>
+      </w:r>
+      <w:proofErr w:type="spellStart"/>
+      <w:r>
+        <w:t>nft</w:t>
+      </w:r>
+      <w:proofErr w:type="spellEnd"/>
+      <w:r>
+        <w:t xml:space="preserve"> add table </w:t>
+      </w:r>
+      <w:proofErr w:type="spellStart"/>
+      <w:r>
+        <w:t>ip</w:t>
+      </w:r>
+      <w:proofErr w:type="spellEnd"/>
+      <w:r>
+        <w:t xml:space="preserve"> filter</w:t>
+      </w:r>
+    </w:p>
+    <w:p>
+      <w:proofErr w:type="spellStart"/>
+      <w:r>
+        <w:t>sudo</w:t>
+      </w:r>
+      <w:proofErr w:type="spellEnd"/>
+      <w:r>
+        <w:t xml:space="preserve"> </w:t>
+      </w:r>
+      <w:proofErr w:type="spellStart"/>
+      <w:r>
+        <w:t>nft</w:t>
+      </w:r>
+      <w:proofErr w:type="spellEnd"/>
+      <w:r>
+        <w:t xml:space="preserve"> add chain </w:t>
+      </w:r>
+      <w:proofErr w:type="spellStart"/>
+      <w:r>
+        <w:t>ip</w:t>
+      </w:r>
+      <w:proofErr w:type="spellEnd"/>
+      <w:r>
+        <w:t xml:space="preserve"> filter FORWARD { type filter hook forward priority 0 \; policy drop \; }</w:t>
+      </w:r>
+    </w:p>
+    <w:p>
+      <w:proofErr w:type="spellStart"/>
+      <w:r>
+        <w:t>sudo</w:t>
+      </w:r>
+      <w:proofErr w:type="spellEnd"/>
+      <w:r>
+        <w:t xml:space="preserve"> </w:t>
+      </w:r>
+      <w:proofErr w:type="spellStart"/>
+      <w:r>
+        <w:t>nft</w:t>
+      </w:r>
+      <w:proofErr w:type="spellEnd"/>
+      <w:r>
+        <w:t xml:space="preserve"> add rule </w:t>
+      </w:r>
+      <w:proofErr w:type="spellStart"/>
+      <w:r>
+        <w:t>ip</w:t>
+      </w:r>
+      <w:proofErr w:type="spellEnd"/>
+      <w:r>
+        <w:t xml:space="preserve"> filter FORWARD </w:t>
+      </w:r>
+      <w:proofErr w:type="spellStart"/>
+      <w:r>
+        <w:t>iif</w:t>
+      </w:r>
+      <w:proofErr w:type="spellEnd"/>
+      <w:r>
+        <w:t xml:space="preserve"> "wlan0" </w:t>
+      </w:r>
+      <w:proofErr w:type="spellStart"/>
+      <w:r>
+        <w:t>oif</w:t>
+      </w:r>
+      <w:proofErr w:type="spellEnd"/>
+      <w:r>
+        <w:t xml:space="preserve"> "eth0" accept</w:t>
+      </w:r>
+    </w:p>
+    <w:p>
+      <w:proofErr w:type="spellStart"/>
+      <w:r>
+        <w:t>sudo</w:t>
+      </w:r>
+      <w:proofErr w:type="spellEnd"/>
+      <w:r>
+        <w:t xml:space="preserve"> </w:t>
+      </w:r>
+      <w:proofErr w:type="spellStart"/>
+      <w:r>
+        <w:t>nft</w:t>
+      </w:r>
+      <w:proofErr w:type="spellEnd"/>
+      <w:r>
+        <w:t xml:space="preserve"> add rule </w:t>
+      </w:r>
+      <w:proofErr w:type="spellStart"/>
+      <w:r>
+        <w:t>ip</w:t>
+      </w:r>
+      <w:proofErr w:type="spellEnd"/>
+      <w:r>
+        <w:t xml:space="preserve"> filter FORWARD </w:t>
+      </w:r>
+      <w:proofErr w:type="spellStart"/>
+      <w:r>
+        <w:t>iif</w:t>
+      </w:r>
+      <w:proofErr w:type="spellEnd"/>
+      <w:r>
+        <w:t xml:space="preserve"> "eth0" </w:t>
+      </w:r>
+      <w:proofErr w:type="spellStart"/>
+      <w:r>
+        <w:t>oif</w:t>
+      </w:r>
+      <w:proofErr w:type="spellEnd"/>
+      <w:r>
+        <w:t xml:space="preserve"> "wlan0" </w:t>
+      </w:r>
+      <w:proofErr w:type="spellStart"/>
+      <w:r>
+        <w:t>ct</w:t>
+      </w:r>
+      <w:proofErr w:type="spellEnd"/>
+      <w:r>
+        <w:t xml:space="preserve"> state </w:t>
+      </w:r>
+      <w:proofErr w:type="spellStart"/>
+      <w:r>
+        <w:t>related,established</w:t>
+      </w:r>
+      <w:proofErr w:type="spellEnd"/>
+      <w:r>
+        <w:t xml:space="preserve"> accept</w:t>
+      </w:r>
+    </w:p>
+    <w:p>
+      <w:r>
+        <w:t>Save rules:</w:t>
+      </w:r>
+    </w:p>
+    <w:p>
+      <w:proofErr w:type="spellStart"/>
+      <w:r>
+        <w:t>sudo</w:t>
+      </w:r>
+      <w:proofErr w:type="spellEnd"/>
+      <w:r>
+        <w:t xml:space="preserve"> </w:t>
+      </w:r>
+      <w:proofErr w:type="spellStart"/>
+      <w:r>
+        <w:t>nft</w:t>
+      </w:r>
+      <w:proofErr w:type="spellEnd"/>
+      <w:r>
+        <w:t xml:space="preserve"> list ruleset | </w:t>
+      </w:r>
+      <w:proofErr w:type="spellStart"/>
+      <w:r>
+        <w:t>sudo</w:t>
+      </w:r>
+      <w:proofErr w:type="spellEnd"/>
+      <w:r>
+        <w:t xml:space="preserve"> tee /etc/</w:t>
+      </w:r>
+      <w:proofErr w:type="spellStart"/>
+      <w:r>
+        <w:t>nftables.conf</w:t>
+      </w:r>
+      <w:proofErr w:type="spellEnd"/>
+    </w:p>
+    <w:p>
+      <w:proofErr w:type="spellStart"/>
+      <w:r>
+        <w:t>sudo</w:t>
+      </w:r>
+      <w:proofErr w:type="spellEnd"/>
+      <w:r>
+        <w:t xml:space="preserve"> </w:t>
+      </w:r>
+      <w:proofErr w:type="spellStart"/>
+      <w:r>
+        <w:t>systemctl</w:t>
+      </w:r>
+      <w:proofErr w:type="spellEnd"/>
+      <w:r>
+        <w:t xml:space="preserve"> enable </w:t>
+      </w:r>
+      <w:proofErr w:type="spellStart"/>
+      <w:r>
+        <w:t>nftables</w:t>
+      </w:r>
+      <w:proofErr w:type="spellEnd"/>
+    </w:p>
+    <w:p>
+      <w:proofErr w:type="spellStart"/>
+      <w:r>
+        <w:t>sudo</w:t>
+      </w:r>
+      <w:proofErr w:type="spellEnd"/>
+      <w:r>
+        <w:t xml:space="preserve"> </w:t>
+      </w:r>
+      <w:proofErr w:type="spellStart"/>
+      <w:r>
+        <w:t>systemctl</w:t>
+      </w:r>
+      <w:proofErr w:type="spellEnd"/>
+      <w:r>
+        <w:t xml:space="preserve"> start </w:t>
+      </w:r>
+      <w:proofErr w:type="spellStart"/>
+      <w:r>
+        <w:t>nftables</w:t>
+      </w:r>
+      <w:proofErr w:type="spellEnd"/>
+    </w:p>
+    <w:p>
+      <w:pPr>
+        <w:rPr>
+          <w:b/>
+          <w:bCs/>
+        </w:rPr>
+      </w:pPr>
+      <w:r>
+        <w:rPr>
+          <w:rFonts w:ascii="Segoe UI Symbol" w:hAnsi="Segoe UI Symbol" w:cs="Segoe UI Symbol"/>
+          <w:b/>
+          <w:bCs/>
+        </w:rPr>
+        <w:t>✔</w:t>
+      </w:r>
+      <w:r>
+        <w:rPr>
+          <w:b/>
+          <w:bCs/>
+        </w:rPr>
+        <w:t xml:space="preserve"> Verify</w:t>
+      </w:r>
+    </w:p>
+    <w:p>
+      <w:proofErr w:type="spellStart"/>
+      <w:r>
+        <w:t>sudo</w:t>
+      </w:r>
+      <w:proofErr w:type="spellEnd"/>
+      <w:r>
+        <w:t xml:space="preserve"> </w:t>
+      </w:r>
+      <w:proofErr w:type="spellStart"/>
+      <w:r>
+        <w:t>nft</w:t>
+      </w:r>
+      <w:proofErr w:type="spellEnd"/>
+      <w:r>
+        <w:t xml:space="preserve"> list ruleset</w:t>
+      </w:r>
+    </w:p>
+    <w:p>
+      <w:r>
+        <w:t>You should see:</w:t>
+      </w:r>
+      <w:r>
+        <w:br/>
+        <w:t>• masquerade</w:t>
+      </w:r>
+      <w:r>
+        <w:br/>
+        <w:t>• FORWARD rules</w:t>
+      </w:r>
+    </w:p>
+    <w:p>
+      <w:r>
+        <w:pict w14:anchorId="12F6C0E7">
+          <v:rect id="_x0000_i1159" style="width:0;height:1.5pt" o:hralign="center" o:hrstd="t" o:hr="t" fillcolor="#a0a0a0" stroked="f"/>
+        </w:pict>
+      </w:r>
+    </w:p>
+    <w:p>
+      <w:pPr>
+        <w:rPr>
+          <w:b/>
+          <w:bCs/>
+        </w:rPr>
+      </w:pPr>
+      <w:r>
+        <w:rPr>
+          <w:rFonts w:ascii="Segoe UI Emoji" w:hAnsi="Segoe UI Emoji" w:cs="Segoe UI Emoji"/>
+          <w:b/>
+          <w:bCs/>
+        </w:rPr>
+        <w:t>🧩</w:t>
+      </w:r>
+      <w:r>
+        <w:rPr>
+          <w:b/>
+          <w:bCs/>
+        </w:rPr>
+        <w:t xml:space="preserve"> Phase 9 — Enable services on boot</w:t>
+      </w:r>
+    </w:p>
+    <w:p>
+      <w:proofErr w:type="spellStart"/>
+      <w:r>
+        <w:t>sudo</w:t>
+      </w:r>
+      <w:proofErr w:type="spellEnd"/>
+      <w:r>
+        <w:t xml:space="preserve"> </w:t>
+      </w:r>
+      <w:proofErr w:type="spellStart"/>
+      <w:r>
+        <w:t>systemctl</w:t>
+      </w:r>
+      <w:proofErr w:type="spellEnd"/>
+      <w:r>
+        <w:t xml:space="preserve"> enable </w:t>
+      </w:r>
+      <w:proofErr w:type="spellStart"/>
+      <w:r>
         <w:t>hostapd</w:t>
       </w:r>
       <w:proofErr w:type="spellEnd"/>
-      <w:r>
-        <w:rPr>
-          <w:b/>
-          <w:bCs/>
-        </w:rPr>
-        <w:t xml:space="preserve"> (Wi-Fi AP)</w:t>
-      </w:r>
     </w:p>
     <w:p>
       <w:proofErr w:type="spellStart"/>
@@ -448,251 +2023,89 @@
       </w:r>
       <w:proofErr w:type="spellEnd"/>
       <w:r>
-        <w:t xml:space="preserve"> nano /etc/</w:t>
+        <w:t xml:space="preserve"> </w:t>
+      </w:r>
+      <w:proofErr w:type="spellStart"/>
+      <w:r>
+        <w:t>systemctl</w:t>
+      </w:r>
+      <w:proofErr w:type="spellEnd"/>
+      <w:r>
+        <w:t xml:space="preserve"> enable </w:t>
+      </w:r>
+      <w:proofErr w:type="spellStart"/>
+      <w:r>
+        <w:t>dnsmasq</w:t>
+      </w:r>
+      <w:proofErr w:type="spellEnd"/>
+    </w:p>
+    <w:p>
+      <w:pPr>
+        <w:rPr>
+          <w:b/>
+          <w:bCs/>
+        </w:rPr>
+      </w:pPr>
+      <w:r>
+        <w:rPr>
+          <w:rFonts w:ascii="Segoe UI Symbol" w:hAnsi="Segoe UI Symbol" w:cs="Segoe UI Symbol"/>
+          <w:b/>
+          <w:bCs/>
+        </w:rPr>
+        <w:t>✔</w:t>
+      </w:r>
+      <w:r>
+        <w:rPr>
+          <w:b/>
+          <w:bCs/>
+        </w:rPr>
+        <w:t xml:space="preserve"> Verify</w:t>
+      </w:r>
+    </w:p>
+    <w:p>
+      <w:proofErr w:type="spellStart"/>
+      <w:r>
+        <w:t>systemctl</w:t>
+      </w:r>
+      <w:proofErr w:type="spellEnd"/>
+      <w:r>
+        <w:t xml:space="preserve"> is-enabled </w:t>
       </w:r>
       <w:proofErr w:type="spellStart"/>
       <w:r>
         <w:t>hostapd</w:t>
       </w:r>
       <w:proofErr w:type="spellEnd"/>
-      <w:r>
-        <w:t>/</w:t>
-      </w:r>
-      <w:proofErr w:type="spellStart"/>
-      <w:r>
-        <w:t>hostapd.conf</w:t>
-      </w:r>
-      <w:proofErr w:type="spellEnd"/>
-    </w:p>
-    <w:p>
-      <w:r>
-        <w:t>Paste:</w:t>
-      </w:r>
-    </w:p>
-    <w:p>
-      <w:r>
-        <w:t>interface=wlan0</w:t>
-      </w:r>
-    </w:p>
-    <w:p>
-      <w:r>
-        <w:t>driver=nl80211</w:t>
-      </w:r>
-    </w:p>
-    <w:p>
-      <w:proofErr w:type="spellStart"/>
-      <w:r>
-        <w:t>ssid</w:t>
-      </w:r>
-      <w:proofErr w:type="spellEnd"/>
-      <w:r>
-        <w:t>=MDP_Group50</w:t>
-      </w:r>
-    </w:p>
-    <w:p>
-      <w:proofErr w:type="spellStart"/>
-      <w:r>
-        <w:t>hw_mode</w:t>
-      </w:r>
-      <w:proofErr w:type="spellEnd"/>
-      <w:r>
-        <w:t>=g</w:t>
-      </w:r>
-    </w:p>
-    <w:p>
-      <w:r>
-        <w:t>channel=6</w:t>
-      </w:r>
-    </w:p>
-    <w:p>
-      <w:proofErr w:type="spellStart"/>
-      <w:r>
-        <w:t>wmm_enabled</w:t>
-      </w:r>
-      <w:proofErr w:type="spellEnd"/>
-      <w:r>
-        <w:t>=0</w:t>
-      </w:r>
-    </w:p>
-    <w:p>
-      <w:proofErr w:type="spellStart"/>
-      <w:r>
-        <w:t>macaddr_acl</w:t>
-      </w:r>
-      <w:proofErr w:type="spellEnd"/>
-      <w:r>
-        <w:t>=0</w:t>
-      </w:r>
-    </w:p>
-    <w:p>
-      <w:proofErr w:type="spellStart"/>
-      <w:r>
-        <w:t>auth_algs</w:t>
-      </w:r>
-      <w:proofErr w:type="spellEnd"/>
-      <w:r>
-        <w:t>=1</w:t>
-      </w:r>
-    </w:p>
-    <w:p>
-      <w:proofErr w:type="spellStart"/>
-      <w:r>
-        <w:t>ignore_broadcast_ssid</w:t>
-      </w:r>
-      <w:proofErr w:type="spellEnd"/>
-      <w:r>
-        <w:t>=0</w:t>
-      </w:r>
-    </w:p>
-    <w:p>
-      <w:proofErr w:type="spellStart"/>
-      <w:r>
-        <w:t>wpa</w:t>
-      </w:r>
-      <w:proofErr w:type="spellEnd"/>
-      <w:r>
-        <w:t>=2</w:t>
-      </w:r>
-    </w:p>
-    <w:p>
-      <w:proofErr w:type="spellStart"/>
-      <w:r>
-        <w:t>wpa_passphrase</w:t>
-      </w:r>
-      <w:proofErr w:type="spellEnd"/>
-      <w:r>
-        <w:t>=mdp12345</w:t>
-      </w:r>
-    </w:p>
-    <w:p>
-      <w:proofErr w:type="spellStart"/>
-      <w:r>
-        <w:t>wpa_key_mgmt</w:t>
-      </w:r>
-      <w:proofErr w:type="spellEnd"/>
-      <w:r>
-        <w:t>=WPA-PSK</w:t>
-      </w:r>
-    </w:p>
-    <w:p>
-      <w:proofErr w:type="spellStart"/>
-      <w:r>
-        <w:t>rsn_pairwise</w:t>
-      </w:r>
-      <w:proofErr w:type="spellEnd"/>
-      <w:r>
-        <w:t>=CCMP</w:t>
-      </w:r>
-    </w:p>
-    <w:p>
-      <w:r>
-        <w:t xml:space="preserve">Tell </w:t>
-      </w:r>
-      <w:proofErr w:type="spellStart"/>
-      <w:r>
-        <w:t>hostapd</w:t>
-      </w:r>
-      <w:proofErr w:type="spellEnd"/>
-      <w:r>
-        <w:t xml:space="preserve"> to use this config:</w:t>
-      </w:r>
-    </w:p>
-    <w:p>
-      <w:proofErr w:type="spellStart"/>
-      <w:r>
-        <w:t>sudo</w:t>
-      </w:r>
-      <w:proofErr w:type="spellEnd"/>
-      <w:r>
-        <w:t xml:space="preserve"> nano /etc/default/</w:t>
-      </w:r>
-      <w:proofErr w:type="spellStart"/>
-      <w:r>
-        <w:t>hostapd</w:t>
-      </w:r>
-      <w:proofErr w:type="spellEnd"/>
-    </w:p>
-    <w:p>
-      <w:r>
-        <w:t>Set:</w:t>
-      </w:r>
-    </w:p>
-    <w:p>
-      <w:r>
-        <w:t>DAEMON_CONF="/etc/</w:t>
-      </w:r>
-      <w:proofErr w:type="spellStart"/>
-      <w:r>
-        <w:t>hostapd</w:t>
-      </w:r>
-      <w:proofErr w:type="spellEnd"/>
-      <w:r>
-        <w:t>/</w:t>
-      </w:r>
-      <w:proofErr w:type="spellStart"/>
-      <w:r>
-        <w:t>hostapd.conf</w:t>
-      </w:r>
-      <w:proofErr w:type="spellEnd"/>
-      <w:r>
-        <w:t>"</w:t>
-      </w:r>
-    </w:p>
-    <w:p>
-      <w:r>
-        <w:t>Enable:</w:t>
-      </w:r>
-    </w:p>
-    <w:p>
-      <w:proofErr w:type="spellStart"/>
-      <w:r>
-        <w:t>sudo</w:t>
-      </w:r>
-      <w:proofErr w:type="spellEnd"/>
-      <w:r>
-        <w:t xml:space="preserve"> </w:t>
-      </w:r>
+    </w:p>
+    <w:p>
       <w:proofErr w:type="spellStart"/>
       <w:r>
         <w:t>systemctl</w:t>
       </w:r>
       <w:proofErr w:type="spellEnd"/>
       <w:r>
-        <w:t xml:space="preserve"> unmask </w:t>
-      </w:r>
-      <w:proofErr w:type="spellStart"/>
-      <w:r>
-        <w:t>hostapd</w:t>
-      </w:r>
-      <w:proofErr w:type="spellEnd"/>
-    </w:p>
-    <w:p>
-      <w:proofErr w:type="spellStart"/>
-      <w:r>
-        <w:t>sudo</w:t>
-      </w:r>
-      <w:proofErr w:type="spellEnd"/>
-      <w:r>
-        <w:t xml:space="preserve"> </w:t>
-      </w:r>
-      <w:proofErr w:type="spellStart"/>
-      <w:r>
-        <w:t>systemctl</w:t>
-      </w:r>
-      <w:proofErr w:type="spellEnd"/>
-      <w:r>
-        <w:t xml:space="preserve"> enable </w:t>
-      </w:r>
-      <w:proofErr w:type="spellStart"/>
-      <w:r>
-        <w:t>hostapd</w:t>
-      </w:r>
-      <w:proofErr w:type="spellEnd"/>
-    </w:p>
-    <w:p>
-      <w:r>
-        <w:pict w14:anchorId="2F7D0ACB">
-          <v:rect id="_x0000_i1029" style="width:0;height:1.5pt" o:hralign="center" o:hrstd="t" o:hr="t" fillcolor="#a0a0a0" stroked="f"/>
+        <w:t xml:space="preserve"> is-enabled </w:t>
+      </w:r>
+      <w:proofErr w:type="spellStart"/>
+      <w:r>
+        <w:t>dnsmasq</w:t>
+      </w:r>
+      <w:proofErr w:type="spellEnd"/>
+    </w:p>
+    <w:p>
+      <w:r>
+        <w:t>Should say:</w:t>
+      </w:r>
+    </w:p>
+    <w:p>
+      <w:r>
+        <w:t>enabled</w:t>
+      </w:r>
+    </w:p>
+    <w:p>
+      <w:r>
+        <w:pict w14:anchorId="1F5326C0">
+          <v:rect id="_x0000_i1160" style="width:0;height:1.5pt" o:hralign="center" o:hrstd="t" o:hr="t" fillcolor="#a0a0a0" stroked="f"/>
         </w:pict>
       </w:r>
     </w:p>
@@ -709,158 +2122,76 @@
           <w:b/>
           <w:bCs/>
         </w:rPr>
-        <w:t>🔹</w:t>
-      </w:r>
-      <w:r>
-        <w:rPr>
-          <w:b/>
-          <w:bCs/>
-        </w:rPr>
-        <w:t xml:space="preserve"> Step 4 — Configure DHCP server (</w:t>
-      </w:r>
-      <w:proofErr w:type="spellStart"/>
-      <w:r>
-        <w:rPr>
-          <w:b/>
-          <w:bCs/>
-        </w:rPr>
-        <w:t>dnsmasq</w:t>
-      </w:r>
-      <w:proofErr w:type="spellEnd"/>
-      <w:r>
-        <w:rPr>
-          <w:b/>
-          <w:bCs/>
-        </w:rPr>
-        <w:t>)</w:t>
-      </w:r>
-    </w:p>
-    <w:p>
-      <w:r>
-        <w:t>Backup default:</w:t>
-      </w:r>
-    </w:p>
-    <w:p>
-      <w:proofErr w:type="spellStart"/>
+        <w:t>🧪</w:t>
+      </w:r>
+      <w:r>
+        <w:rPr>
+          <w:b/>
+          <w:bCs/>
+        </w:rPr>
+        <w:t xml:space="preserve"> Phase 10 — Final Test</w:t>
+      </w:r>
+    </w:p>
+    <w:p>
+      <w:r>
+        <w:t>1️</w:t>
+      </w:r>
+      <w:r>
+        <w:rPr>
+          <w:rFonts w:ascii="Segoe UI Symbol" w:hAnsi="Segoe UI Symbol" w:cs="Segoe UI Symbol"/>
+        </w:rPr>
+        <w:t>⃣</w:t>
+      </w:r>
+      <w:r>
+        <w:t xml:space="preserve"> Reboot Pi</w:t>
+      </w:r>
+      <w:r>
+        <w:br/>
+        <w:t>2️</w:t>
+      </w:r>
+      <w:r>
+        <w:rPr>
+          <w:rFonts w:ascii="Segoe UI Symbol" w:hAnsi="Segoe UI Symbol" w:cs="Segoe UI Symbol"/>
+        </w:rPr>
+        <w:t>⃣</w:t>
+      </w:r>
+      <w:r>
+        <w:t xml:space="preserve"> Connect phone → MDP_Group22</w:t>
+      </w:r>
+      <w:r>
+        <w:br/>
+      </w:r>
       <w:r>
         <w:lastRenderedPageBreak/>
-        <w:t>sudo</w:t>
-      </w:r>
-      <w:proofErr w:type="spellEnd"/>
-      <w:r>
-        <w:t xml:space="preserve"> mv /etc/</w:t>
-      </w:r>
-      <w:proofErr w:type="spellStart"/>
-      <w:r>
-        <w:t>dnsmasq.conf</w:t>
-      </w:r>
-      <w:proofErr w:type="spellEnd"/>
-      <w:r>
-        <w:t xml:space="preserve"> /etc/</w:t>
-      </w:r>
-      <w:proofErr w:type="spellStart"/>
-      <w:r>
-        <w:t>dnsmasq.conf.orig</w:t>
-      </w:r>
-      <w:proofErr w:type="spellEnd"/>
-    </w:p>
-    <w:p>
-      <w:proofErr w:type="spellStart"/>
-      <w:r>
-        <w:t>sudo</w:t>
-      </w:r>
-      <w:proofErr w:type="spellEnd"/>
-      <w:r>
-        <w:t xml:space="preserve"> nano /etc/</w:t>
-      </w:r>
-      <w:proofErr w:type="spellStart"/>
-      <w:r>
-        <w:t>dnsmasq.conf</w:t>
-      </w:r>
-      <w:proofErr w:type="spellEnd"/>
-    </w:p>
-    <w:p>
-      <w:r>
-        <w:t>Paste:</w:t>
-      </w:r>
-    </w:p>
-    <w:p>
-      <w:r>
-        <w:t>interface=wlan0</w:t>
-      </w:r>
-    </w:p>
-    <w:p>
-      <w:r>
-        <w:t>bind-dynamic</w:t>
-      </w:r>
-    </w:p>
-    <w:p>
-      <w:r>
-        <w:t>domain-needed</w:t>
-      </w:r>
-    </w:p>
-    <w:p>
-      <w:r>
-        <w:t>bogus-</w:t>
-      </w:r>
-      <w:proofErr w:type="spellStart"/>
-      <w:r>
-        <w:t>priv</w:t>
-      </w:r>
-      <w:proofErr w:type="spellEnd"/>
-    </w:p>
-    <w:p>
-      <w:proofErr w:type="spellStart"/>
-      <w:r>
-        <w:t>dhcp</w:t>
-      </w:r>
-      <w:proofErr w:type="spellEnd"/>
-      <w:r>
-        <w:t>-range=192.168.50.10,192.168.50.30,255.255.255.0,24h</w:t>
-      </w:r>
-    </w:p>
-    <w:p>
-      <w:proofErr w:type="spellStart"/>
-      <w:r>
-        <w:t>dhcp</w:t>
-      </w:r>
-      <w:proofErr w:type="spellEnd"/>
-      <w:r>
-        <w:t>-option=option:dns-server,8.8.8.8</w:t>
-      </w:r>
-    </w:p>
-    <w:p>
-      <w:r>
-        <w:t>Enable:</w:t>
-      </w:r>
-    </w:p>
-    <w:p>
-      <w:proofErr w:type="spellStart"/>
-      <w:r>
-        <w:t>sudo</w:t>
-      </w:r>
-      <w:proofErr w:type="spellEnd"/>
-      <w:r>
-        <w:t xml:space="preserve"> </w:t>
-      </w:r>
-      <w:proofErr w:type="spellStart"/>
-      <w:r>
-        <w:t>systemctl</w:t>
-      </w:r>
-      <w:proofErr w:type="spellEnd"/>
-      <w:r>
-        <w:t xml:space="preserve"> enable </w:t>
-      </w:r>
-      <w:proofErr w:type="spellStart"/>
-      <w:r>
-        <w:t>dnsmasq</w:t>
-      </w:r>
-      <w:proofErr w:type="spellEnd"/>
-    </w:p>
-    <w:p>
-      <w:r>
-        <w:pict w14:anchorId="6B13D96C">
-          <v:rect id="_x0000_i1030" style="width:0;height:1.5pt" o:hralign="center" o:hrstd="t" o:hr="t" fillcolor="#a0a0a0" stroked="f"/>
+        <w:t>3️</w:t>
+      </w:r>
+      <w:r>
+        <w:rPr>
+          <w:rFonts w:ascii="Segoe UI Symbol" w:hAnsi="Segoe UI Symbol" w:cs="Segoe UI Symbol"/>
+        </w:rPr>
+        <w:t>⃣</w:t>
+      </w:r>
+      <w:r>
+        <w:t xml:space="preserve"> Phone should get IP like 192.168.22.x</w:t>
+      </w:r>
+      <w:r>
+        <w:br/>
+        <w:t>4️</w:t>
+      </w:r>
+      <w:r>
+        <w:rPr>
+          <w:rFonts w:ascii="Segoe UI Symbol" w:hAnsi="Segoe UI Symbol" w:cs="Segoe UI Symbol"/>
+        </w:rPr>
+        <w:t>⃣</w:t>
+      </w:r>
+      <w:r>
+        <w:t xml:space="preserve"> Try opening Google</w:t>
+      </w:r>
+    </w:p>
+    <w:p>
+      <w:r>
+        <w:pict w14:anchorId="54025C81">
+          <v:rect id="_x0000_i1161" style="width:0;height:1.5pt" o:hralign="center" o:hrstd="t" o:hr="t" fillcolor="#a0a0a0" stroked="f"/>
         </w:pict>
       </w:r>
     </w:p>
@@ -877,482 +2208,435 @@
           <w:b/>
           <w:bCs/>
         </w:rPr>
-        <w:t>🔹</w:t>
-      </w:r>
-      <w:r>
-        <w:rPr>
-          <w:b/>
-          <w:bCs/>
-        </w:rPr>
-        <w:t xml:space="preserve"> Step 5 — Enable IP forwarding</w:t>
-      </w:r>
-    </w:p>
-    <w:p>
-      <w:proofErr w:type="spellStart"/>
-      <w:r>
-        <w:t>sudo</w:t>
-      </w:r>
-      <w:proofErr w:type="spellEnd"/>
-      <w:r>
-        <w:t xml:space="preserve"> nano /etc/</w:t>
-      </w:r>
-      <w:proofErr w:type="spellStart"/>
-      <w:r>
-        <w:t>sysctl.conf</w:t>
-      </w:r>
-      <w:proofErr w:type="spellEnd"/>
-    </w:p>
-    <w:p>
-      <w:r>
-        <w:t>Uncomment:</w:t>
-      </w:r>
-    </w:p>
-    <w:p>
-      <w:r>
-        <w:t>net.ipv4.ip_forward=1</w:t>
-      </w:r>
-    </w:p>
-    <w:p>
-      <w:r>
-        <w:t>Apply:</w:t>
-      </w:r>
-    </w:p>
-    <w:p>
-      <w:proofErr w:type="spellStart"/>
-      <w:r>
-        <w:t>sudo</w:t>
-      </w:r>
-      <w:proofErr w:type="spellEnd"/>
-      <w:r>
-        <w:t xml:space="preserve"> </w:t>
-      </w:r>
-      <w:proofErr w:type="spellStart"/>
-      <w:r>
-        <w:t>sysctl</w:t>
-      </w:r>
-      <w:proofErr w:type="spellEnd"/>
-      <w:r>
-        <w:t xml:space="preserve"> -p</w:t>
-      </w:r>
-    </w:p>
-    <w:p>
-      <w:r>
-        <w:pict w14:anchorId="7388EF9B">
-          <v:rect id="_x0000_i1031" style="width:0;height:1.5pt" o:hralign="center" o:hrstd="t" o:hr="t" fillcolor="#a0a0a0" stroked="f"/>
+        <w:t>🧠</w:t>
+      </w:r>
+      <w:r>
+        <w:rPr>
+          <w:b/>
+          <w:bCs/>
+        </w:rPr>
+        <w:t xml:space="preserve"> Summary</w:t>
+      </w:r>
+    </w:p>
+    <w:tbl>
+      <w:tblPr>
+        <w:tblW w:w="0" w:type="auto"/>
+        <w:tblCellSpacing w:w="15" w:type="dxa"/>
+        <w:tblCellMar>
+          <w:top w:w="15" w:type="dxa"/>
+          <w:left w:w="15" w:type="dxa"/>
+          <w:bottom w:w="15" w:type="dxa"/>
+          <w:right w:w="15" w:type="dxa"/>
+        </w:tblCellMar>
+        <w:tblLook w:val="04A0" w:firstRow="1" w:lastRow="0" w:firstColumn="1" w:lastColumn="0" w:noHBand="0" w:noVBand="1"/>
+      </w:tblPr>
+      <w:tblGrid>
+        <w:gridCol w:w="745"/>
+        <w:gridCol w:w="2248"/>
+      </w:tblGrid>
+      <w:tr>
+        <w:trPr>
+          <w:tblHeader/>
+          <w:tblCellSpacing w:w="15" w:type="dxa"/>
+        </w:trPr>
+        <w:tc>
+          <w:tcPr>
+            <w:tcW w:w="0" w:type="auto"/>
+            <w:vAlign w:val="center"/>
+            <w:hideMark/>
+          </w:tcPr>
+          <w:p>
+            <w:pPr>
+              <w:rPr>
+                <w:b/>
+                <w:bCs/>
+              </w:rPr>
+            </w:pPr>
+            <w:r>
+              <w:rPr>
+                <w:b/>
+                <w:bCs/>
+              </w:rPr>
+              <w:t>Phase</w:t>
+            </w:r>
+          </w:p>
+        </w:tc>
+        <w:tc>
+          <w:tcPr>
+            <w:tcW w:w="0" w:type="auto"/>
+            <w:vAlign w:val="center"/>
+            <w:hideMark/>
+          </w:tcPr>
+          <w:p>
+            <w:pPr>
+              <w:rPr>
+                <w:b/>
+                <w:bCs/>
+              </w:rPr>
+            </w:pPr>
+            <w:r>
+              <w:rPr>
+                <w:b/>
+                <w:bCs/>
+              </w:rPr>
+              <w:t>Purpose</w:t>
+            </w:r>
+          </w:p>
+        </w:tc>
+      </w:tr>
+      <w:tr>
+        <w:trPr>
+          <w:tblCellSpacing w:w="15" w:type="dxa"/>
+        </w:trPr>
+        <w:tc>
+          <w:tcPr>
+            <w:tcW w:w="0" w:type="auto"/>
+            <w:vAlign w:val="center"/>
+            <w:hideMark/>
+          </w:tcPr>
+          <w:p>
+            <w:r>
+              <w:t>1</w:t>
+            </w:r>
+          </w:p>
+        </w:tc>
+        <w:tc>
+          <w:tcPr>
+            <w:tcW w:w="0" w:type="auto"/>
+            <w:vAlign w:val="center"/>
+            <w:hideMark/>
+          </w:tcPr>
+          <w:p>
+            <w:r>
+              <w:t>Confirm SSH + Wi-Fi</w:t>
+            </w:r>
+          </w:p>
+        </w:tc>
+      </w:tr>
+      <w:tr>
+        <w:trPr>
+          <w:tblCellSpacing w:w="15" w:type="dxa"/>
+        </w:trPr>
+        <w:tc>
+          <w:tcPr>
+            <w:tcW w:w="0" w:type="auto"/>
+            <w:vAlign w:val="center"/>
+            <w:hideMark/>
+          </w:tcPr>
+          <w:p>
+            <w:r>
+              <w:t>2</w:t>
+            </w:r>
+          </w:p>
+        </w:tc>
+        <w:tc>
+          <w:tcPr>
+            <w:tcW w:w="0" w:type="auto"/>
+            <w:vAlign w:val="center"/>
+            <w:hideMark/>
+          </w:tcPr>
+          <w:p>
+            <w:r>
+              <w:t>Static Ethernet SSH</w:t>
+            </w:r>
+          </w:p>
+        </w:tc>
+      </w:tr>
+      <w:tr>
+        <w:trPr>
+          <w:tblCellSpacing w:w="15" w:type="dxa"/>
+        </w:trPr>
+        <w:tc>
+          <w:tcPr>
+            <w:tcW w:w="0" w:type="auto"/>
+            <w:vAlign w:val="center"/>
+            <w:hideMark/>
+          </w:tcPr>
+          <w:p>
+            <w:r>
+              <w:t>3</w:t>
+            </w:r>
+          </w:p>
+        </w:tc>
+        <w:tc>
+          <w:tcPr>
+            <w:tcW w:w="0" w:type="auto"/>
+            <w:vAlign w:val="center"/>
+            <w:hideMark/>
+          </w:tcPr>
+          <w:p>
+            <w:r>
+              <w:t>Install AP tools</w:t>
+            </w:r>
+          </w:p>
+        </w:tc>
+      </w:tr>
+      <w:tr>
+        <w:trPr>
+          <w:tblCellSpacing w:w="15" w:type="dxa"/>
+        </w:trPr>
+        <w:tc>
+          <w:tcPr>
+            <w:tcW w:w="0" w:type="auto"/>
+            <w:vAlign w:val="center"/>
+            <w:hideMark/>
+          </w:tcPr>
+          <w:p>
+            <w:r>
+              <w:t>4</w:t>
+            </w:r>
+          </w:p>
+        </w:tc>
+        <w:tc>
+          <w:tcPr>
+            <w:tcW w:w="0" w:type="auto"/>
+            <w:vAlign w:val="center"/>
+            <w:hideMark/>
+          </w:tcPr>
+          <w:p>
+            <w:r>
+              <w:t>Configure AP</w:t>
+            </w:r>
+          </w:p>
+        </w:tc>
+      </w:tr>
+      <w:tr>
+        <w:trPr>
+          <w:tblCellSpacing w:w="15" w:type="dxa"/>
+        </w:trPr>
+        <w:tc>
+          <w:tcPr>
+            <w:tcW w:w="0" w:type="auto"/>
+            <w:vAlign w:val="center"/>
+            <w:hideMark/>
+          </w:tcPr>
+          <w:p>
+            <w:r>
+              <w:t>5</w:t>
+            </w:r>
+          </w:p>
+        </w:tc>
+        <w:tc>
+          <w:tcPr>
+            <w:tcW w:w="0" w:type="auto"/>
+            <w:vAlign w:val="center"/>
+            <w:hideMark/>
+          </w:tcPr>
+          <w:p>
+            <w:r>
+              <w:t>DHCP for clients</w:t>
+            </w:r>
+          </w:p>
+        </w:tc>
+      </w:tr>
+      <w:tr>
+        <w:trPr>
+          <w:tblCellSpacing w:w="15" w:type="dxa"/>
+        </w:trPr>
+        <w:tc>
+          <w:tcPr>
+            <w:tcW w:w="0" w:type="auto"/>
+            <w:vAlign w:val="center"/>
+            <w:hideMark/>
+          </w:tcPr>
+          <w:p>
+            <w:r>
+              <w:t>6</w:t>
+            </w:r>
+          </w:p>
+        </w:tc>
+        <w:tc>
+          <w:tcPr>
+            <w:tcW w:w="0" w:type="auto"/>
+            <w:vAlign w:val="center"/>
+            <w:hideMark/>
+          </w:tcPr>
+          <w:p>
+            <w:r>
+              <w:t>Kill Wi-Fi client mode</w:t>
+            </w:r>
+          </w:p>
+        </w:tc>
+      </w:tr>
+      <w:tr>
+        <w:trPr>
+          <w:tblCellSpacing w:w="15" w:type="dxa"/>
+        </w:trPr>
+        <w:tc>
+          <w:tcPr>
+            <w:tcW w:w="0" w:type="auto"/>
+            <w:vAlign w:val="center"/>
+            <w:hideMark/>
+          </w:tcPr>
+          <w:p>
+            <w:r>
+              <w:t>7</w:t>
+            </w:r>
+          </w:p>
+        </w:tc>
+        <w:tc>
+          <w:tcPr>
+            <w:tcW w:w="0" w:type="auto"/>
+            <w:vAlign w:val="center"/>
+            <w:hideMark/>
+          </w:tcPr>
+          <w:p>
+            <w:r>
+              <w:t>AP IP</w:t>
+            </w:r>
+          </w:p>
+        </w:tc>
+      </w:tr>
+      <w:tr>
+        <w:trPr>
+          <w:tblCellSpacing w:w="15" w:type="dxa"/>
+        </w:trPr>
+        <w:tc>
+          <w:tcPr>
+            <w:tcW w:w="0" w:type="auto"/>
+            <w:vAlign w:val="center"/>
+            <w:hideMark/>
+          </w:tcPr>
+          <w:p>
+            <w:r>
+              <w:t>8</w:t>
+            </w:r>
+          </w:p>
+        </w:tc>
+        <w:tc>
+          <w:tcPr>
+            <w:tcW w:w="0" w:type="auto"/>
+            <w:vAlign w:val="center"/>
+            <w:hideMark/>
+          </w:tcPr>
+          <w:p>
+            <w:r>
+              <w:t>Routing + NAT</w:t>
+            </w:r>
+          </w:p>
+        </w:tc>
+      </w:tr>
+      <w:tr>
+        <w:trPr>
+          <w:tblCellSpacing w:w="15" w:type="dxa"/>
+        </w:trPr>
+        <w:tc>
+          <w:tcPr>
+            <w:tcW w:w="0" w:type="auto"/>
+            <w:vAlign w:val="center"/>
+            <w:hideMark/>
+          </w:tcPr>
+          <w:p>
+            <w:r>
+              <w:t>9</w:t>
+            </w:r>
+          </w:p>
+        </w:tc>
+        <w:tc>
+          <w:tcPr>
+            <w:tcW w:w="0" w:type="auto"/>
+            <w:vAlign w:val="center"/>
+            <w:hideMark/>
+          </w:tcPr>
+          <w:p>
+            <w:r>
+              <w:t>Boot persistence</w:t>
+            </w:r>
+          </w:p>
+        </w:tc>
+      </w:tr>
+      <w:tr>
+        <w:trPr>
+          <w:tblCellSpacing w:w="15" w:type="dxa"/>
+        </w:trPr>
+        <w:tc>
+          <w:tcPr>
+            <w:tcW w:w="0" w:type="auto"/>
+            <w:vAlign w:val="center"/>
+            <w:hideMark/>
+          </w:tcPr>
+          <w:p>
+            <w:r>
+              <w:t>10</w:t>
+            </w:r>
+          </w:p>
+        </w:tc>
+        <w:tc>
+          <w:tcPr>
+            <w:tcW w:w="0" w:type="auto"/>
+            <w:vAlign w:val="center"/>
+            <w:hideMark/>
+          </w:tcPr>
+          <w:p>
+            <w:r>
+              <w:t>Real-world test</w:t>
+            </w:r>
+          </w:p>
+        </w:tc>
+      </w:tr>
+    </w:tbl>
+    <w:p>
+      <w:r>
+        <w:pict w14:anchorId="79A3A903">
+          <v:rect id="_x0000_i1162" style="width:0;height:1.5pt" o:hralign="center" o:hrstd="t" o:hr="t" fillcolor="#a0a0a0" stroked="f"/>
         </w:pict>
       </w:r>
     </w:p>
     <w:p>
-      <w:pPr>
-        <w:rPr>
-          <w:b/>
-          <w:bCs/>
-        </w:rPr>
-      </w:pPr>
+      <w:r>
+        <w:t>If you want, next I can:</w:t>
+      </w:r>
+      <w:r>
+        <w:br/>
+      </w:r>
+      <w:r>
+        <w:rPr>
+          <w:rFonts w:ascii="Segoe UI Symbol" w:hAnsi="Segoe UI Symbol" w:cs="Segoe UI Symbol"/>
+        </w:rPr>
+        <w:t>✔</w:t>
+      </w:r>
+      <w:r>
+        <w:t xml:space="preserve"> Give you a </w:t>
+      </w:r>
+      <w:r>
+        <w:rPr>
+          <w:b/>
+          <w:bCs/>
+        </w:rPr>
+        <w:t>printable checklist</w:t>
+      </w:r>
+      <w:r>
+        <w:br/>
+      </w:r>
+      <w:r>
+        <w:rPr>
+          <w:rFonts w:ascii="Segoe UI Symbol" w:hAnsi="Segoe UI Symbol" w:cs="Segoe UI Symbol"/>
+        </w:rPr>
+        <w:t>✔</w:t>
+      </w:r>
+      <w:r>
+        <w:t xml:space="preserve"> Or a </w:t>
+      </w:r>
+      <w:r>
+        <w:rPr>
+          <w:b/>
+          <w:bCs/>
+        </w:rPr>
+        <w:t>recovery plan</w:t>
+      </w:r>
+      <w:r>
+        <w:t xml:space="preserve"> if SSH is ever lost again</w:t>
+      </w:r>
+    </w:p>
+    <w:p>
+      <w:r>
+        <w:t xml:space="preserve">Just tell me </w:t>
+      </w:r>
       <w:r>
         <w:rPr>
           <w:rFonts w:ascii="Segoe UI Emoji" w:hAnsi="Segoe UI Emoji" w:cs="Segoe UI Emoji"/>
-          <w:b/>
-          <w:bCs/>
-        </w:rPr>
-        <w:t>🔹</w:t>
-      </w:r>
-      <w:r>
-        <w:rPr>
-          <w:b/>
-          <w:bCs/>
-        </w:rPr>
-        <w:t xml:space="preserve"> Step 6 — Setup NAT with </w:t>
-      </w:r>
-      <w:proofErr w:type="spellStart"/>
-      <w:r>
-        <w:rPr>
-          <w:b/>
-          <w:bCs/>
-        </w:rPr>
-        <w:t>nftables</w:t>
-      </w:r>
-      <w:proofErr w:type="spellEnd"/>
-      <w:r>
-        <w:rPr>
-          <w:b/>
-          <w:bCs/>
-        </w:rPr>
-        <w:t xml:space="preserve"> (Bookworm way)</w:t>
-      </w:r>
-    </w:p>
-    <w:p>
-      <w:r>
-        <w:t>Create rules:</w:t>
-      </w:r>
-    </w:p>
-    <w:p>
-      <w:proofErr w:type="spellStart"/>
-      <w:r>
-        <w:t>sudo</w:t>
-      </w:r>
-      <w:proofErr w:type="spellEnd"/>
-      <w:r>
-        <w:t xml:space="preserve"> nano /etc/</w:t>
-      </w:r>
-      <w:proofErr w:type="spellStart"/>
-      <w:r>
-        <w:t>nftables.conf</w:t>
-      </w:r>
-      <w:proofErr w:type="spellEnd"/>
-    </w:p>
-    <w:p>
-      <w:r>
-        <w:t>Paste:</w:t>
-      </w:r>
-    </w:p>
-    <w:p>
-      <w:r>
-        <w:t>#!/usr/sbin/nft -f</w:t>
-      </w:r>
-    </w:p>
-    <w:p/>
-    <w:p>
-      <w:r>
-        <w:t>flush ruleset</w:t>
-      </w:r>
-    </w:p>
-    <w:p/>
-    <w:p>
-      <w:r>
-        <w:t xml:space="preserve">table </w:t>
-      </w:r>
-      <w:proofErr w:type="spellStart"/>
-      <w:r>
-        <w:t>ip</w:t>
-      </w:r>
-      <w:proofErr w:type="spellEnd"/>
-      <w:r>
-        <w:t xml:space="preserve"> </w:t>
-      </w:r>
-      <w:proofErr w:type="spellStart"/>
-      <w:r>
-        <w:t>nat</w:t>
-      </w:r>
-      <w:proofErr w:type="spellEnd"/>
-      <w:r>
-        <w:t xml:space="preserve"> {</w:t>
-      </w:r>
-    </w:p>
-    <w:p>
-      <w:r>
-        <w:lastRenderedPageBreak/>
-        <w:t xml:space="preserve">    chain </w:t>
-      </w:r>
-      <w:proofErr w:type="spellStart"/>
-      <w:r>
-        <w:t>postrouting</w:t>
-      </w:r>
-      <w:proofErr w:type="spellEnd"/>
-      <w:r>
-        <w:t xml:space="preserve"> {</w:t>
-      </w:r>
-    </w:p>
-    <w:p>
-      <w:r>
-        <w:t xml:space="preserve">        type </w:t>
-      </w:r>
-      <w:proofErr w:type="spellStart"/>
-      <w:r>
-        <w:t>nat</w:t>
-      </w:r>
-      <w:proofErr w:type="spellEnd"/>
-      <w:r>
-        <w:t xml:space="preserve"> hook </w:t>
-      </w:r>
-      <w:proofErr w:type="spellStart"/>
-      <w:r>
-        <w:t>postrouting</w:t>
-      </w:r>
-      <w:proofErr w:type="spellEnd"/>
-      <w:r>
-        <w:t xml:space="preserve"> priority 100;</w:t>
-      </w:r>
-    </w:p>
-    <w:p>
-      <w:r>
-        <w:t xml:space="preserve">        </w:t>
-      </w:r>
-      <w:proofErr w:type="spellStart"/>
-      <w:r>
-        <w:t>oifname</w:t>
-      </w:r>
-      <w:proofErr w:type="spellEnd"/>
-      <w:r>
-        <w:t xml:space="preserve"> "eth0" masquerade</w:t>
-      </w:r>
-    </w:p>
-    <w:p>
-      <w:r>
-        <w:t xml:space="preserve">    }</w:t>
-      </w:r>
-    </w:p>
-    <w:p>
-      <w:r>
-        <w:t>}</w:t>
-      </w:r>
-    </w:p>
-    <w:p/>
-    <w:p>
-      <w:r>
-        <w:t xml:space="preserve">table </w:t>
-      </w:r>
-      <w:proofErr w:type="spellStart"/>
-      <w:r>
-        <w:t>ip</w:t>
-      </w:r>
-      <w:proofErr w:type="spellEnd"/>
-      <w:r>
-        <w:t xml:space="preserve"> filter {</w:t>
-      </w:r>
-    </w:p>
-    <w:p>
-      <w:r>
-        <w:t xml:space="preserve">    chain forward {</w:t>
-      </w:r>
-    </w:p>
-    <w:p>
-      <w:r>
-        <w:t xml:space="preserve">        type filter hook forward priority 0;</w:t>
-      </w:r>
-    </w:p>
-    <w:p>
-      <w:r>
-        <w:t xml:space="preserve">        policy drop;</w:t>
-      </w:r>
-    </w:p>
-    <w:p>
-      <w:r>
-        <w:t xml:space="preserve">        </w:t>
-      </w:r>
-      <w:proofErr w:type="spellStart"/>
-      <w:r>
-        <w:t>iifname</w:t>
-      </w:r>
-      <w:proofErr w:type="spellEnd"/>
-      <w:r>
-        <w:t xml:space="preserve"> "eth0" </w:t>
-      </w:r>
-      <w:proofErr w:type="spellStart"/>
-      <w:r>
-        <w:t>oifname</w:t>
-      </w:r>
-      <w:proofErr w:type="spellEnd"/>
-      <w:r>
-        <w:t xml:space="preserve"> "wlan0" </w:t>
-      </w:r>
-      <w:proofErr w:type="spellStart"/>
-      <w:r>
-        <w:t>ct</w:t>
-      </w:r>
-      <w:proofErr w:type="spellEnd"/>
-      <w:r>
-        <w:t xml:space="preserve"> state </w:t>
-      </w:r>
-      <w:proofErr w:type="spellStart"/>
-      <w:r>
-        <w:t>related,established</w:t>
-      </w:r>
-      <w:proofErr w:type="spellEnd"/>
-      <w:r>
-        <w:t xml:space="preserve"> accept</w:t>
-      </w:r>
-    </w:p>
-    <w:p>
-      <w:r>
-        <w:t xml:space="preserve">        </w:t>
-      </w:r>
-      <w:proofErr w:type="spellStart"/>
-      <w:r>
-        <w:t>iifname</w:t>
-      </w:r>
-      <w:proofErr w:type="spellEnd"/>
-      <w:r>
-        <w:t xml:space="preserve"> "wlan0" </w:t>
-      </w:r>
-      <w:proofErr w:type="spellStart"/>
-      <w:r>
-        <w:t>oifname</w:t>
-      </w:r>
-      <w:proofErr w:type="spellEnd"/>
-      <w:r>
-        <w:t xml:space="preserve"> "eth0" accept</w:t>
-      </w:r>
-    </w:p>
-    <w:p>
-      <w:r>
-        <w:t xml:space="preserve">    }</w:t>
-      </w:r>
-    </w:p>
-    <w:p>
-      <w:r>
-        <w:t>}</w:t>
-      </w:r>
-    </w:p>
-    <w:p>
-      <w:r>
-        <w:t xml:space="preserve">Enable </w:t>
-      </w:r>
-      <w:proofErr w:type="spellStart"/>
-      <w:r>
-        <w:t>nftables</w:t>
-      </w:r>
-      <w:proofErr w:type="spellEnd"/>
-      <w:r>
-        <w:t>:</w:t>
-      </w:r>
-    </w:p>
-    <w:p>
-      <w:proofErr w:type="spellStart"/>
-      <w:r>
-        <w:t>sudo</w:t>
-      </w:r>
-      <w:proofErr w:type="spellEnd"/>
-      <w:r>
-        <w:t xml:space="preserve"> </w:t>
-      </w:r>
-      <w:proofErr w:type="spellStart"/>
-      <w:r>
-        <w:t>systemctl</w:t>
-      </w:r>
-      <w:proofErr w:type="spellEnd"/>
-      <w:r>
-        <w:t xml:space="preserve"> enable </w:t>
-      </w:r>
-      <w:proofErr w:type="spellStart"/>
-      <w:r>
-        <w:t>nftables</w:t>
-      </w:r>
-      <w:proofErr w:type="spellEnd"/>
-    </w:p>
-    <w:p>
-      <w:proofErr w:type="spellStart"/>
-      <w:r>
-        <w:t>sudo</w:t>
-      </w:r>
-      <w:proofErr w:type="spellEnd"/>
-      <w:r>
-        <w:t xml:space="preserve"> </w:t>
-      </w:r>
-      <w:proofErr w:type="spellStart"/>
-      <w:r>
-        <w:t>systemctl</w:t>
-      </w:r>
-      <w:proofErr w:type="spellEnd"/>
-      <w:r>
-        <w:t xml:space="preserve"> start </w:t>
-      </w:r>
-      <w:proofErr w:type="spellStart"/>
-      <w:r>
-        <w:t>nftables</w:t>
-      </w:r>
-      <w:proofErr w:type="spellEnd"/>
-    </w:p>
-    <w:p>
-      <w:r>
-        <w:pict w14:anchorId="675CF263">
-          <v:rect id="_x0000_i1032" style="width:0;height:1.5pt" o:hralign="center" o:hrstd="t" o:hr="t" fillcolor="#a0a0a0" stroked="f"/>
-        </w:pict>
-      </w:r>
-    </w:p>
-    <w:p>
-      <w:pPr>
-        <w:rPr>
-          <w:b/>
-          <w:bCs/>
-        </w:rPr>
-      </w:pPr>
-      <w:r>
-        <w:rPr>
-          <w:rFonts w:ascii="Segoe UI Emoji" w:hAnsi="Segoe UI Emoji" w:cs="Segoe UI Emoji"/>
-          <w:b/>
-          <w:bCs/>
-        </w:rPr>
-        <w:t>🔹</w:t>
-      </w:r>
-      <w:r>
-        <w:rPr>
-          <w:b/>
-          <w:bCs/>
-        </w:rPr>
-        <w:t xml:space="preserve"> Step 7 — Start everything</w:t>
-      </w:r>
-    </w:p>
-    <w:p>
-      <w:proofErr w:type="spellStart"/>
-      <w:r>
-        <w:t>sudo</w:t>
-      </w:r>
-      <w:proofErr w:type="spellEnd"/>
-      <w:r>
-        <w:t xml:space="preserve"> </w:t>
-      </w:r>
-      <w:proofErr w:type="spellStart"/>
-      <w:r>
-        <w:t>systemctl</w:t>
-      </w:r>
-      <w:proofErr w:type="spellEnd"/>
-      <w:r>
-        <w:t xml:space="preserve"> start </w:t>
-      </w:r>
-      <w:proofErr w:type="spellStart"/>
-      <w:r>
-        <w:t>hostapd</w:t>
-      </w:r>
-      <w:proofErr w:type="spellEnd"/>
-    </w:p>
-    <w:p>
-      <w:proofErr w:type="spellStart"/>
-      <w:r>
-        <w:t>sudo</w:t>
-      </w:r>
-      <w:proofErr w:type="spellEnd"/>
-      <w:r>
-        <w:t xml:space="preserve"> </w:t>
-      </w:r>
-      <w:proofErr w:type="spellStart"/>
-      <w:r>
-        <w:t>systemctl</w:t>
-      </w:r>
-      <w:proofErr w:type="spellEnd"/>
-      <w:r>
-        <w:t xml:space="preserve"> start </w:t>
-      </w:r>
-      <w:proofErr w:type="spellStart"/>
-      <w:r>
-        <w:t>dnsmasq</w:t>
-      </w:r>
-      <w:proofErr w:type="spellEnd"/>
-    </w:p>
-    <w:p>
-      <w:r>
-        <w:t>Test:</w:t>
-      </w:r>
-    </w:p>
-    <w:p>
-      <w:proofErr w:type="spellStart"/>
-      <w:r>
-        <w:t>libcamera</w:t>
-      </w:r>
-      <w:proofErr w:type="spellEnd"/>
-      <w:r>
-        <w:t>-hello   # (just to confirm system works)</w:t>
-      </w:r>
-    </w:p>
-    <w:p>
-      <w:r>
-        <w:rPr>
-          <w:rFonts w:ascii="Segoe UI Emoji" w:hAnsi="Segoe UI Emoji" w:cs="Segoe UI Emoji"/>
-        </w:rPr>
-        <w:t>📶</w:t>
-      </w:r>
-      <w:r>
-        <w:t xml:space="preserve"> Your Wi-Fi AP MDP_Group50 should now appear.</w:t>
+        </w:rPr>
+        <w:t>👍</w:t>
       </w:r>
     </w:p>
     <w:p>
@@ -1448,7 +2732,6 @@
     </w:p>
     <w:p>
       <w:r>
-        <w:lastRenderedPageBreak/>
         <w:pict w14:anchorId="650C032E">
           <v:rect id="_x0000_i1034" style="width:0;height:1.5pt" o:hralign="center" o:hrstd="t" o:hr="t" fillcolor="#a0a0a0" stroked="f"/>
         </w:pict>
@@ -1502,6 +2785,7 @@
     </w:p>
     <w:p>
       <w:r>
+        <w:lastRenderedPageBreak/>
         <w:t>Find:</w:t>
       </w:r>
     </w:p>
@@ -1741,7 +3025,6 @@
     </w:p>
     <w:p>
       <w:r>
-        <w:lastRenderedPageBreak/>
         <w:t>quit</w:t>
       </w:r>
     </w:p>
@@ -1778,6 +3061,7 @@
     <w:p>
       <w:proofErr w:type="spellStart"/>
       <w:r>
+        <w:lastRenderedPageBreak/>
         <w:t>sudo</w:t>
       </w:r>
       <w:proofErr w:type="spellEnd"/>
@@ -2063,7 +3347,6 @@
                 <w:b/>
                 <w:bCs/>
               </w:rPr>
-              <w:lastRenderedPageBreak/>
               <w:t>Feature</w:t>
             </w:r>
           </w:p>
@@ -2186,6 +3469,7 @@
           </w:tcPr>
           <w:p>
             <w:r>
+              <w:lastRenderedPageBreak/>
               <w:t>USB / STM32 UART</w:t>
             </w:r>
           </w:p>
@@ -2907,7 +4191,6 @@
   <w:style w:type="character" w:default="1" w:styleId="DefaultParagraphFont">
     <w:name w:val="Default Paragraph Font"/>
     <w:uiPriority w:val="1"/>
-    <w:semiHidden/>
     <w:unhideWhenUsed/>
   </w:style>
   <w:style w:type="table" w:default="1" w:styleId="TableNormal">

</xml_diff>